<commit_message>
Second iteration analysis with evenness grids.
</commit_message>
<xml_diff>
--- a/doc/species_choice_20201015KF.docx
+++ b/doc/species_choice_20201015KF.docx
@@ -19,13 +19,8 @@
         <w:t>resilience</w:t>
       </w:r>
       <w:r>
-        <w:t xml:space="preserve">, </w:t>
-      </w:r>
-      <w:proofErr w:type="gramStart"/>
-      <w:r>
-        <w:t>function</w:t>
-      </w:r>
-      <w:proofErr w:type="gramEnd"/>
+        <w:t>, function</w:t>
+      </w:r>
       <w:r>
         <w:t xml:space="preserve"> </w:t>
       </w:r>
@@ -436,11 +431,7 @@
         <w:t xml:space="preserve"> of</w:t>
       </w:r>
       <w:r>
-        <w:t xml:space="preserve"> coral reef </w:t>
-      </w:r>
-      <w:proofErr w:type="gramStart"/>
-      <w:r>
-        <w:t>ecosystems</w:t>
+        <w:t xml:space="preserve"> coral reef ecosystems</w:t>
       </w:r>
       <w:r>
         <w:t xml:space="preserve">, </w:t>
@@ -448,7 +439,6 @@
       <w:r>
         <w:t>but</w:t>
       </w:r>
-      <w:proofErr w:type="gramEnd"/>
       <w:r>
         <w:t xml:space="preserve"> </w:t>
       </w:r>
@@ -513,16 +503,11 @@
         <w:t>I</w:t>
       </w:r>
       <w:r>
-        <w:t xml:space="preserve">ntroduction. </w:t>
-      </w:r>
-      <w:proofErr w:type="gramStart"/>
-      <w:r>
-        <w:t>I</w:t>
+        <w:t>ntroduction. I</w:t>
       </w:r>
       <w:r>
         <w:t>’ve</w:t>
       </w:r>
-      <w:proofErr w:type="gramEnd"/>
       <w:r>
         <w:t xml:space="preserve"> added some topic sentences and outlines </w:t>
       </w:r>
@@ -593,8 +578,6 @@
       <w:pPr>
         <w:spacing w:line="276" w:lineRule="auto"/>
       </w:pPr>
-      <w:commentRangeStart w:id="24"/>
-      <w:commentRangeStart w:id="25"/>
       <w:r>
         <w:t xml:space="preserve">Topic: </w:t>
       </w:r>
@@ -617,16 +600,16 @@
       <w:r>
         <w:t xml:space="preserve">The objective of restoration is to repair disturbed ecosystems through </w:t>
       </w:r>
-      <w:commentRangeStart w:id="26"/>
+      <w:commentRangeStart w:id="24"/>
       <w:r>
         <w:t>human intervention</w:t>
       </w:r>
-      <w:commentRangeEnd w:id="26"/>
-      <w:r>
-        <w:rPr>
-          <w:rStyle w:val="CommentReference"/>
-        </w:rPr>
-        <w:commentReference w:id="26"/>
+      <w:commentRangeEnd w:id="24"/>
+      <w:r>
+        <w:rPr>
+          <w:rStyle w:val="CommentReference"/>
+        </w:rPr>
+        <w:commentReference w:id="24"/>
       </w:r>
       <w:r>
         <w:t>.</w:t>
@@ -644,30 +627,30 @@
       <w:r>
         <w:t>Some interesting</w:t>
       </w:r>
-      <w:commentRangeStart w:id="27"/>
+      <w:commentRangeStart w:id="25"/>
       <w:r>
         <w:t xml:space="preserve"> </w:t>
       </w:r>
-      <w:commentRangeStart w:id="28"/>
+      <w:commentRangeStart w:id="26"/>
       <w:r>
         <w:t>examples</w:t>
       </w:r>
-      <w:commentRangeEnd w:id="28"/>
-      <w:r>
-        <w:rPr>
-          <w:rStyle w:val="CommentReference"/>
-        </w:rPr>
-        <w:commentReference w:id="28"/>
+      <w:commentRangeEnd w:id="26"/>
+      <w:r>
+        <w:rPr>
+          <w:rStyle w:val="CommentReference"/>
+        </w:rPr>
+        <w:commentReference w:id="26"/>
       </w:r>
       <w:r>
         <w:t>?</w:t>
       </w:r>
-      <w:commentRangeEnd w:id="27"/>
-      <w:r>
-        <w:rPr>
-          <w:rStyle w:val="CommentReference"/>
-        </w:rPr>
-        <w:commentReference w:id="27"/>
+      <w:commentRangeEnd w:id="25"/>
+      <w:r>
+        <w:rPr>
+          <w:rStyle w:val="CommentReference"/>
+        </w:rPr>
+        <w:commentReference w:id="25"/>
       </w:r>
     </w:p>
     <w:p>
@@ -685,13 +668,13 @@
       <w:r>
         <w:t xml:space="preserve">is easier when one focusing on one species, such as the loss of a keystone predator or foundational / </w:t>
       </w:r>
-      <w:commentRangeStart w:id="29"/>
+      <w:commentRangeStart w:id="27"/>
       <w:r>
         <w:t>monoculture species.</w:t>
       </w:r>
-      <w:commentRangeEnd w:id="29"/>
-      <w:r>
-        <w:commentReference w:id="29"/>
+      <w:commentRangeEnd w:id="27"/>
+      <w:r>
+        <w:commentReference w:id="27"/>
       </w:r>
     </w:p>
     <w:p>
@@ -727,51 +710,37 @@
       <w:r>
         <w:t xml:space="preserve"> ecosystem roles</w:t>
       </w:r>
+      <w:ins w:id="28" w:author="Katharina Fabricius" w:date="2020-10-25T15:51:00Z">
+        <w:r>
+          <w:t xml:space="preserve">, </w:t>
+        </w:r>
+      </w:ins>
+      <w:ins w:id="29" w:author="Katharina Fabricius" w:date="2020-10-25T15:52:00Z">
+        <w:r>
+          <w:t xml:space="preserve">but their </w:t>
+        </w:r>
+      </w:ins>
       <w:ins w:id="30" w:author="Katharina Fabricius" w:date="2020-10-25T15:51:00Z">
         <w:r>
-          <w:t xml:space="preserve">, </w:t>
+          <w:t>spe</w:t>
         </w:r>
       </w:ins>
       <w:ins w:id="31" w:author="Katharina Fabricius" w:date="2020-10-25T15:52:00Z">
         <w:r>
-          <w:t xml:space="preserve">but their </w:t>
+          <w:t>cific ecological roles are unknown,</w:t>
         </w:r>
       </w:ins>
-      <w:ins w:id="32" w:author="Katharina Fabricius" w:date="2020-10-25T15:51:00Z">
-        <w:r>
-          <w:t>spe</w:t>
+      <w:r>
+        <w:t xml:space="preserve"> and </w:t>
+      </w:r>
+      <w:ins w:id="32" w:author="Katharina Fabricius" w:date="2020-10-25T15:52:00Z">
+        <w:r>
+          <w:t xml:space="preserve">they </w:t>
         </w:r>
       </w:ins>
-      <w:ins w:id="33" w:author="Katharina Fabricius" w:date="2020-10-25T15:52:00Z">
-        <w:r>
-          <w:t>cific ecological roles are unknown,</w:t>
-        </w:r>
-      </w:ins>
-      <w:r>
-        <w:t xml:space="preserve"> and </w:t>
-      </w:r>
-      <w:ins w:id="34" w:author="Katharina Fabricius" w:date="2020-10-25T15:52:00Z">
-        <w:r>
-          <w:t xml:space="preserve">they </w:t>
-        </w:r>
-      </w:ins>
       <w:r>
         <w:t>are differentially impacted by disturbance.</w:t>
       </w:r>
-      <w:commentRangeEnd w:id="24"/>
-      <w:r>
-        <w:rPr>
-          <w:rStyle w:val="CommentReference"/>
-        </w:rPr>
-        <w:commentReference w:id="24"/>
-      </w:r>
-      <w:commentRangeEnd w:id="25"/>
-      <w:r>
-        <w:rPr>
-          <w:rStyle w:val="CommentReference"/>
-        </w:rPr>
-        <w:commentReference w:id="25"/>
-      </w:r>
     </w:p>
     <w:p>
       <w:pPr>
@@ -794,7 +763,7 @@
       <w:r>
         <w:t xml:space="preserve"> happen in various ways.</w:t>
       </w:r>
-      <w:ins w:id="35" w:author="Katharina Fabricius" w:date="2020-10-25T14:41:00Z">
+      <w:ins w:id="33" w:author="Katharina Fabricius" w:date="2020-10-25T14:41:00Z">
         <w:r>
           <w:t xml:space="preserve"> </w:t>
         </w:r>
@@ -812,10 +781,10 @@
         </w:numPr>
         <w:spacing w:line="276" w:lineRule="auto"/>
         <w:rPr>
-          <w:ins w:id="36" w:author="Katharina Fabricius" w:date="2020-10-25T14:40:00Z"/>
-        </w:rPr>
-      </w:pPr>
-      <w:del w:id="37" w:author="Katharina Fabricius" w:date="2020-10-25T14:41:00Z">
+          <w:ins w:id="34" w:author="Katharina Fabricius" w:date="2020-10-25T14:40:00Z"/>
+        </w:rPr>
+      </w:pPr>
+      <w:del w:id="35" w:author="Katharina Fabricius" w:date="2020-10-25T14:41:00Z">
         <w:r>
           <w:delText xml:space="preserve">For instance, </w:delText>
         </w:r>
@@ -826,67 +795,67 @@
       <w:r>
         <w:t xml:space="preserve">ocusing on species providing a </w:t>
       </w:r>
-      <w:commentRangeStart w:id="38"/>
+      <w:commentRangeStart w:id="36"/>
       <w:r>
         <w:t xml:space="preserve">certain </w:t>
       </w:r>
-      <w:ins w:id="39" w:author="Katharina Fabricius" w:date="2020-10-25T14:40:00Z">
+      <w:ins w:id="37" w:author="Katharina Fabricius" w:date="2020-10-25T14:40:00Z">
         <w:r>
           <w:t xml:space="preserve">service </w:t>
         </w:r>
       </w:ins>
-      <w:del w:id="40" w:author="Katharina Fabricius" w:date="2020-10-25T14:41:00Z">
+      <w:del w:id="38" w:author="Katharina Fabricius" w:date="2020-10-25T14:41:00Z">
         <w:r>
           <w:delText>function</w:delText>
         </w:r>
         <w:r>
           <w:delText xml:space="preserve"> </w:delText>
         </w:r>
-        <w:commentRangeEnd w:id="38"/>
+        <w:commentRangeEnd w:id="36"/>
         <w:r>
           <w:rPr>
             <w:rStyle w:val="CommentReference"/>
           </w:rPr>
-          <w:commentReference w:id="38"/>
+          <w:commentReference w:id="36"/>
         </w:r>
       </w:del>
       <w:r>
         <w:t>(</w:t>
       </w:r>
-      <w:commentRangeStart w:id="41"/>
+      <w:commentRangeStart w:id="39"/>
       <w:r>
         <w:t>carbon storage in rainforests</w:t>
       </w:r>
+      <w:commentRangeEnd w:id="39"/>
+      <w:ins w:id="40" w:author="Doropoulos, Christopher (O&amp;A, St. Lucia)" w:date="2020-10-25T11:08:00Z">
+        <w:r>
+          <w:t xml:space="preserve"> </w:t>
+        </w:r>
+        <w:r>
+          <w:t xml:space="preserve">or </w:t>
+        </w:r>
+        <w:commentRangeStart w:id="41"/>
+        <w:r>
+          <w:t>mangrove forests</w:t>
+        </w:r>
+      </w:ins>
+      <w:r>
+        <w:rPr>
+          <w:rStyle w:val="CommentReference"/>
+        </w:rPr>
+        <w:commentReference w:id="39"/>
+      </w:r>
       <w:commentRangeEnd w:id="41"/>
-      <w:ins w:id="42" w:author="Doropoulos, Christopher (O&amp;A, St. Lucia)" w:date="2020-10-25T11:08:00Z">
-        <w:r>
-          <w:t xml:space="preserve"> </w:t>
-        </w:r>
-        <w:r>
-          <w:t xml:space="preserve">or </w:t>
-        </w:r>
-        <w:commentRangeStart w:id="43"/>
-        <w:r>
-          <w:t>mangrove forests</w:t>
-        </w:r>
-      </w:ins>
       <w:r>
         <w:rPr>
           <w:rStyle w:val="CommentReference"/>
         </w:rPr>
         <w:commentReference w:id="41"/>
       </w:r>
-      <w:commentRangeEnd w:id="43"/>
-      <w:r>
-        <w:rPr>
-          <w:rStyle w:val="CommentReference"/>
-        </w:rPr>
-        <w:commentReference w:id="43"/>
-      </w:r>
       <w:r>
         <w:t>, or reef accretion on coral reefs</w:t>
       </w:r>
-      <w:ins w:id="44" w:author="Katharina Fabricius" w:date="2020-10-25T14:44:00Z">
+      <w:ins w:id="42" w:author="Katharina Fabricius" w:date="2020-10-25T14:44:00Z">
         <w:r>
           <w:t xml:space="preserve"> for coastal protection</w:t>
         </w:r>
@@ -904,130 +873,130 @@
         </w:numPr>
         <w:spacing w:line="276" w:lineRule="auto"/>
         <w:rPr>
-          <w:ins w:id="45" w:author="Katharina Fabricius" w:date="2020-10-25T14:45:00Z"/>
-        </w:rPr>
-      </w:pPr>
+          <w:ins w:id="43" w:author="Katharina Fabricius" w:date="2020-10-25T14:45:00Z"/>
+        </w:rPr>
+      </w:pPr>
+      <w:ins w:id="44" w:author="Katharina Fabricius" w:date="2020-10-25T14:40:00Z">
+        <w:r>
+          <w:t xml:space="preserve">Focusing on </w:t>
+        </w:r>
+      </w:ins>
+      <w:ins w:id="45" w:author="Katharina Fabricius" w:date="2020-10-25T14:45:00Z">
+        <w:r>
+          <w:t xml:space="preserve">keystone </w:t>
+        </w:r>
+      </w:ins>
       <w:ins w:id="46" w:author="Katharina Fabricius" w:date="2020-10-25T14:40:00Z">
         <w:r>
-          <w:t xml:space="preserve">Focusing on </w:t>
+          <w:t xml:space="preserve">species </w:t>
         </w:r>
       </w:ins>
-      <w:ins w:id="47" w:author="Katharina Fabricius" w:date="2020-10-25T14:45:00Z">
-        <w:r>
-          <w:t xml:space="preserve">keystone </w:t>
+      <w:ins w:id="47" w:author="Katharina Fabricius" w:date="2020-10-25T14:43:00Z">
+        <w:r>
+          <w:t>to</w:t>
         </w:r>
       </w:ins>
-      <w:ins w:id="48" w:author="Katharina Fabricius" w:date="2020-10-25T14:40:00Z">
-        <w:r>
-          <w:t xml:space="preserve">species </w:t>
+      <w:ins w:id="48" w:author="Katharina Fabricius" w:date="2020-10-25T14:42:00Z">
+        <w:r>
+          <w:t xml:space="preserve"> </w:t>
         </w:r>
       </w:ins>
-      <w:ins w:id="49" w:author="Katharina Fabricius" w:date="2020-10-25T14:43:00Z">
-        <w:r>
-          <w:t>to</w:t>
+      <w:ins w:id="49" w:author="Katharina Fabricius" w:date="2020-10-25T14:40:00Z">
+        <w:r>
+          <w:t>restor</w:t>
         </w:r>
       </w:ins>
-      <w:ins w:id="50" w:author="Katharina Fabricius" w:date="2020-10-25T14:42:00Z">
-        <w:r>
-          <w:t xml:space="preserve"> </w:t>
+      <w:ins w:id="50" w:author="Katharina Fabricius" w:date="2020-10-25T14:43:00Z">
+        <w:r>
+          <w:t>e</w:t>
         </w:r>
       </w:ins>
       <w:ins w:id="51" w:author="Katharina Fabricius" w:date="2020-10-25T14:40:00Z">
         <w:r>
-          <w:t>restor</w:t>
+          <w:t xml:space="preserve"> ecol</w:t>
         </w:r>
       </w:ins>
-      <w:ins w:id="52" w:author="Katharina Fabricius" w:date="2020-10-25T14:43:00Z">
-        <w:r>
-          <w:t>e</w:t>
+      <w:ins w:id="52" w:author="Katharina Fabricius" w:date="2020-10-25T14:41:00Z">
+        <w:r>
+          <w:t xml:space="preserve">ogical </w:t>
         </w:r>
       </w:ins>
       <w:ins w:id="53" w:author="Katharina Fabricius" w:date="2020-10-25T14:40:00Z">
         <w:r>
-          <w:t xml:space="preserve"> ecol</w:t>
+          <w:t>function</w:t>
         </w:r>
       </w:ins>
-      <w:ins w:id="54" w:author="Katharina Fabricius" w:date="2020-10-25T14:41:00Z">
-        <w:r>
-          <w:t xml:space="preserve">ogical </w:t>
+      <w:ins w:id="54" w:author="Katharina Fabricius" w:date="2020-10-25T14:43:00Z">
+        <w:r>
+          <w:t>s</w:t>
         </w:r>
       </w:ins>
       <w:ins w:id="55" w:author="Katharina Fabricius" w:date="2020-10-25T14:40:00Z">
         <w:r>
-          <w:t>function</w:t>
+          <w:t xml:space="preserve"> (</w:t>
         </w:r>
       </w:ins>
-      <w:ins w:id="56" w:author="Katharina Fabricius" w:date="2020-10-25T14:43:00Z">
-        <w:r>
-          <w:t>s</w:t>
+      <w:ins w:id="56" w:author="Katharina Fabricius" w:date="2020-10-25T14:42:00Z">
+        <w:r>
+          <w:t xml:space="preserve">species serving as </w:t>
         </w:r>
       </w:ins>
       <w:ins w:id="57" w:author="Katharina Fabricius" w:date="2020-10-25T14:40:00Z">
         <w:r>
-          <w:t xml:space="preserve"> (</w:t>
+          <w:t xml:space="preserve">habitat for </w:t>
         </w:r>
       </w:ins>
-      <w:ins w:id="58" w:author="Katharina Fabricius" w:date="2020-10-25T14:42:00Z">
-        <w:r>
-          <w:t xml:space="preserve">species serving as </w:t>
+      <w:ins w:id="58" w:author="Katharina Fabricius" w:date="2020-10-25T14:48:00Z">
+        <w:r>
+          <w:t>endangered</w:t>
         </w:r>
       </w:ins>
-      <w:ins w:id="59" w:author="Katharina Fabricius" w:date="2020-10-25T14:40:00Z">
-        <w:r>
-          <w:t xml:space="preserve">habitat for </w:t>
+      <w:ins w:id="59" w:author="Katharina Fabricius" w:date="2020-10-25T14:49:00Z">
+        <w:r>
+          <w:t xml:space="preserve"> species or ecosystem engineers</w:t>
         </w:r>
       </w:ins>
-      <w:ins w:id="60" w:author="Katharina Fabricius" w:date="2020-10-25T14:48:00Z">
-        <w:r>
-          <w:t>endangered</w:t>
+      <w:ins w:id="60" w:author="Katharina Fabricius" w:date="2020-10-25T14:43:00Z">
+        <w:r>
+          <w:t>,</w:t>
         </w:r>
       </w:ins>
-      <w:ins w:id="61" w:author="Katharina Fabricius" w:date="2020-10-25T14:49:00Z">
-        <w:r>
-          <w:t xml:space="preserve"> species or ecosystem engineers</w:t>
+      <w:ins w:id="61" w:author="Katharina Fabricius" w:date="2020-10-25T14:42:00Z">
+        <w:r>
+          <w:t xml:space="preserve"> </w:t>
         </w:r>
       </w:ins>
       <w:ins w:id="62" w:author="Katharina Fabricius" w:date="2020-10-25T14:43:00Z">
         <w:r>
-          <w:t>,</w:t>
+          <w:t xml:space="preserve">structurally complex </w:t>
         </w:r>
       </w:ins>
-      <w:ins w:id="63" w:author="Katharina Fabricius" w:date="2020-10-25T14:42:00Z">
-        <w:r>
-          <w:t xml:space="preserve"> </w:t>
+      <w:ins w:id="63" w:author="Katharina Fabricius" w:date="2020-10-25T14:40:00Z">
+        <w:r>
+          <w:t xml:space="preserve">species particularly suited to restoring </w:t>
         </w:r>
       </w:ins>
-      <w:ins w:id="64" w:author="Katharina Fabricius" w:date="2020-10-25T14:43:00Z">
-        <w:r>
-          <w:t xml:space="preserve">structurally complex </w:t>
+      <w:ins w:id="64" w:author="Katharina Fabricius" w:date="2020-10-25T14:49:00Z">
+        <w:r>
+          <w:t xml:space="preserve">the </w:t>
         </w:r>
       </w:ins>
       <w:ins w:id="65" w:author="Katharina Fabricius" w:date="2020-10-25T14:40:00Z">
         <w:r>
-          <w:t xml:space="preserve">species particularly suited to restoring </w:t>
+          <w:t xml:space="preserve">biodiversity </w:t>
         </w:r>
       </w:ins>
-      <w:ins w:id="66" w:author="Katharina Fabricius" w:date="2020-10-25T14:49:00Z">
-        <w:r>
-          <w:t xml:space="preserve">the </w:t>
+      <w:ins w:id="66" w:author="Katharina Fabricius" w:date="2020-10-25T15:49:00Z">
+        <w:r>
+          <w:t>of ass</w:t>
         </w:r>
       </w:ins>
-      <w:ins w:id="67" w:author="Katharina Fabricius" w:date="2020-10-25T14:40:00Z">
-        <w:r>
-          <w:t xml:space="preserve">biodiversity </w:t>
+      <w:ins w:id="67" w:author="Katharina Fabricius" w:date="2020-10-25T15:50:00Z">
+        <w:r>
+          <w:t>ociated biota hence</w:t>
         </w:r>
       </w:ins>
-      <w:ins w:id="68" w:author="Katharina Fabricius" w:date="2020-10-25T15:49:00Z">
-        <w:r>
-          <w:t>of ass</w:t>
-        </w:r>
-      </w:ins>
-      <w:ins w:id="69" w:author="Katharina Fabricius" w:date="2020-10-25T15:50:00Z">
-        <w:r>
-          <w:t>ociated biota hence</w:t>
-        </w:r>
-      </w:ins>
-      <w:ins w:id="70" w:author="Katharina Fabricius" w:date="2020-10-25T14:40:00Z">
+      <w:ins w:id="68" w:author="Katharina Fabricius" w:date="2020-10-25T14:40:00Z">
         <w:r>
           <w:t xml:space="preserve"> ecosystem functions).</w:t>
         </w:r>
@@ -1042,15 +1011,15 @@
         </w:numPr>
         <w:spacing w:line="276" w:lineRule="auto"/>
         <w:rPr>
-          <w:ins w:id="71" w:author="Katharina Fabricius" w:date="2020-10-25T14:50:00Z"/>
-        </w:rPr>
-      </w:pPr>
-      <w:ins w:id="72" w:author="Katharina Fabricius" w:date="2020-10-25T14:45:00Z">
+          <w:ins w:id="69" w:author="Katharina Fabricius" w:date="2020-10-25T14:50:00Z"/>
+        </w:rPr>
+      </w:pPr>
+      <w:ins w:id="70" w:author="Katharina Fabricius" w:date="2020-10-25T14:45:00Z">
         <w:r>
           <w:t>Assembling combinations of specie</w:t>
         </w:r>
       </w:ins>
-      <w:ins w:id="73" w:author="Katharina Fabricius" w:date="2020-10-25T14:46:00Z">
+      <w:ins w:id="71" w:author="Katharina Fabricius" w:date="2020-10-25T14:46:00Z">
         <w:r>
           <w:t>s that facilitate each other’s existence</w:t>
         </w:r>
@@ -1065,66 +1034,66 @@
         </w:numPr>
         <w:spacing w:line="276" w:lineRule="auto"/>
         <w:rPr>
-          <w:ins w:id="74" w:author="Katharina Fabricius" w:date="2020-10-25T14:40:00Z"/>
-        </w:rPr>
-      </w:pPr>
+          <w:ins w:id="72" w:author="Katharina Fabricius" w:date="2020-10-25T14:40:00Z"/>
+        </w:rPr>
+      </w:pPr>
+      <w:ins w:id="73" w:author="Katharina Fabricius" w:date="2020-10-25T14:50:00Z">
+        <w:r>
+          <w:t xml:space="preserve">Focusing on </w:t>
+        </w:r>
+      </w:ins>
+      <w:ins w:id="74" w:author="Katharina Fabricius" w:date="2020-10-25T14:51:00Z">
+        <w:r>
+          <w:t xml:space="preserve">weedy </w:t>
+        </w:r>
+      </w:ins>
       <w:ins w:id="75" w:author="Katharina Fabricius" w:date="2020-10-25T14:50:00Z">
         <w:r>
-          <w:t xml:space="preserve">Focusing on </w:t>
+          <w:t xml:space="preserve">pioneer species </w:t>
         </w:r>
       </w:ins>
       <w:ins w:id="76" w:author="Katharina Fabricius" w:date="2020-10-25T14:51:00Z">
         <w:r>
-          <w:t xml:space="preserve">weedy </w:t>
+          <w:t xml:space="preserve">to </w:t>
+        </w:r>
+        <w:proofErr w:type="spellStart"/>
+        <w:r>
+          <w:t>maximise</w:t>
+        </w:r>
+        <w:proofErr w:type="spellEnd"/>
+        <w:r>
+          <w:t xml:space="preserve"> </w:t>
         </w:r>
       </w:ins>
-      <w:ins w:id="77" w:author="Katharina Fabricius" w:date="2020-10-25T14:50:00Z">
-        <w:r>
-          <w:t xml:space="preserve">pioneer species </w:t>
+      <w:ins w:id="77" w:author="Katharina Fabricius" w:date="2020-10-25T14:52:00Z">
+        <w:r>
+          <w:t xml:space="preserve">initial </w:t>
         </w:r>
       </w:ins>
       <w:ins w:id="78" w:author="Katharina Fabricius" w:date="2020-10-25T14:51:00Z">
         <w:r>
-          <w:t xml:space="preserve">to </w:t>
-        </w:r>
-        <w:proofErr w:type="spellStart"/>
-        <w:r>
-          <w:t>maximise</w:t>
-        </w:r>
-        <w:proofErr w:type="spellEnd"/>
-        <w:r>
-          <w:t xml:space="preserve"> </w:t>
+          <w:t xml:space="preserve">speed of restoration </w:t>
         </w:r>
       </w:ins>
-      <w:ins w:id="79" w:author="Katharina Fabricius" w:date="2020-10-25T14:52:00Z">
-        <w:r>
-          <w:t xml:space="preserve">initial </w:t>
+      <w:ins w:id="79" w:author="Katharina Fabricius" w:date="2020-10-25T14:50:00Z">
+        <w:r>
+          <w:t>or on particularly persistent</w:t>
         </w:r>
       </w:ins>
       <w:ins w:id="80" w:author="Katharina Fabricius" w:date="2020-10-25T14:51:00Z">
         <w:r>
-          <w:t xml:space="preserve">speed of restoration </w:t>
+          <w:t xml:space="preserve"> species to </w:t>
+        </w:r>
+        <w:proofErr w:type="spellStart"/>
+        <w:r>
+          <w:t>maximise</w:t>
+        </w:r>
+        <w:proofErr w:type="spellEnd"/>
+        <w:r>
+          <w:t xml:space="preserve"> long-term res</w:t>
         </w:r>
       </w:ins>
-      <w:ins w:id="81" w:author="Katharina Fabricius" w:date="2020-10-25T14:50:00Z">
-        <w:r>
-          <w:t>or on particularly persistent</w:t>
-        </w:r>
-      </w:ins>
-      <w:ins w:id="82" w:author="Katharina Fabricius" w:date="2020-10-25T14:51:00Z">
-        <w:r>
-          <w:t xml:space="preserve"> species to </w:t>
-        </w:r>
-        <w:proofErr w:type="spellStart"/>
-        <w:r>
-          <w:t>maximise</w:t>
-        </w:r>
-        <w:proofErr w:type="spellEnd"/>
-        <w:r>
-          <w:t xml:space="preserve"> long-term res</w:t>
-        </w:r>
-      </w:ins>
-      <w:ins w:id="83" w:author="Katharina Fabricius" w:date="2020-10-25T14:52:00Z">
+      <w:ins w:id="81" w:author="Katharina Fabricius" w:date="2020-10-25T14:52:00Z">
         <w:r>
           <w:t>toration success</w:t>
         </w:r>
@@ -1139,7 +1108,7 @@
         </w:numPr>
         <w:spacing w:line="276" w:lineRule="auto"/>
         <w:rPr>
-          <w:del w:id="84" w:author="Katharina Fabricius" w:date="2020-10-25T14:41:00Z"/>
+          <w:del w:id="82" w:author="Katharina Fabricius" w:date="2020-10-25T14:41:00Z"/>
         </w:rPr>
       </w:pPr>
     </w:p>
@@ -1179,12 +1148,12 @@
       <w:r>
         <w:t xml:space="preserve">matically </w:t>
       </w:r>
-      <w:ins w:id="85" w:author="Katharina Fabricius" w:date="2020-10-25T15:30:00Z">
+      <w:ins w:id="83" w:author="Katharina Fabricius" w:date="2020-10-25T15:30:00Z">
         <w:r>
           <w:t>since</w:t>
         </w:r>
       </w:ins>
-      <w:del w:id="86" w:author="Katharina Fabricius" w:date="2020-10-25T15:30:00Z">
+      <w:del w:id="84" w:author="Katharina Fabricius" w:date="2020-10-25T15:30:00Z">
         <w:r>
           <w:delText>in</w:delText>
         </w:r>
@@ -1192,16 +1161,16 @@
       <w:r>
         <w:t xml:space="preserve"> the 1980s</w:t>
       </w:r>
-      <w:commentRangeStart w:id="87"/>
+      <w:commentRangeStart w:id="85"/>
       <w:r>
         <w:t>.</w:t>
       </w:r>
-      <w:commentRangeEnd w:id="87"/>
-      <w:r>
-        <w:rPr>
-          <w:rStyle w:val="CommentReference"/>
-        </w:rPr>
-        <w:commentReference w:id="87"/>
+      <w:commentRangeEnd w:id="85"/>
+      <w:r>
+        <w:rPr>
+          <w:rStyle w:val="CommentReference"/>
+        </w:rPr>
+        <w:commentReference w:id="85"/>
       </w:r>
     </w:p>
     <w:p>
@@ -1222,27 +1191,27 @@
       <w:r>
         <w:t xml:space="preserve"> for objectively selecting larger numbers of foundational species based on clear ecological and logistical criteria are rare (but see</w:t>
       </w:r>
-      <w:commentRangeStart w:id="88"/>
-      <w:commentRangeStart w:id="89"/>
+      <w:commentRangeStart w:id="86"/>
+      <w:commentRangeStart w:id="87"/>
       <w:r>
         <w:t>?</w:t>
       </w:r>
       <w:r>
         <w:t>)</w:t>
       </w:r>
-      <w:commentRangeEnd w:id="88"/>
-      <w:r>
-        <w:rPr>
-          <w:rStyle w:val="CommentReference"/>
-        </w:rPr>
-        <w:commentReference w:id="88"/>
-      </w:r>
-      <w:commentRangeEnd w:id="89"/>
-      <w:r>
-        <w:rPr>
-          <w:rStyle w:val="CommentReference"/>
-        </w:rPr>
-        <w:commentReference w:id="89"/>
+      <w:commentRangeEnd w:id="86"/>
+      <w:r>
+        <w:rPr>
+          <w:rStyle w:val="CommentReference"/>
+        </w:rPr>
+        <w:commentReference w:id="86"/>
+      </w:r>
+      <w:commentRangeEnd w:id="87"/>
+      <w:r>
+        <w:rPr>
+          <w:rStyle w:val="CommentReference"/>
+        </w:rPr>
+        <w:commentReference w:id="87"/>
       </w:r>
       <w:r>
         <w:t>.</w:t>
@@ -1283,26 +1252,18 @@
         <w:spacing w:line="276" w:lineRule="auto"/>
       </w:pPr>
       <w:r>
-        <w:t xml:space="preserve">Humans are not simply repairing a known ecosystem that has been </w:t>
-      </w:r>
-      <w:proofErr w:type="gramStart"/>
-      <w:r>
-        <w:t>disturbed, but</w:t>
-      </w:r>
-      <w:proofErr w:type="gramEnd"/>
-      <w:r>
-        <w:t xml:space="preserve"> must also anticipate future ecosystem states</w:t>
-      </w:r>
-      <w:commentRangeStart w:id="90"/>
+        <w:t>Humans are not simply repairing a known ecosystem that has been disturbed, but must also anticipate future ecosystem states</w:t>
+      </w:r>
+      <w:commentRangeStart w:id="88"/>
       <w:r>
         <w:t>.</w:t>
       </w:r>
-      <w:commentRangeEnd w:id="90"/>
-      <w:r>
-        <w:rPr>
-          <w:rStyle w:val="CommentReference"/>
-        </w:rPr>
-        <w:commentReference w:id="90"/>
+      <w:commentRangeEnd w:id="88"/>
+      <w:r>
+        <w:rPr>
+          <w:rStyle w:val="CommentReference"/>
+        </w:rPr>
+        <w:commentReference w:id="88"/>
       </w:r>
     </w:p>
     <w:p>
@@ -1329,16 +1290,11 @@
       <w:r>
         <w:t xml:space="preserve"> must be made about supporting those most likely to do better to improve future </w:t>
       </w:r>
-      <w:proofErr w:type="gramStart"/>
       <w:r>
         <w:t>persistence</w:t>
       </w:r>
       <w:r>
-        <w:t>, or</w:t>
-      </w:r>
-      <w:proofErr w:type="gramEnd"/>
-      <w:r>
-        <w:t xml:space="preserve"> focus on those that will struggle and potentially push them through a period of </w:t>
+        <w:t xml:space="preserve">, or focus on those that will struggle and potentially push them through a period of </w:t>
       </w:r>
       <w:r>
         <w:t>elevated</w:t>
@@ -1360,7 +1316,7 @@
         <w:spacing w:line="276" w:lineRule="auto"/>
         <w:ind w:firstLine="360"/>
         <w:rPr>
-          <w:ins w:id="91" w:author="Katharina Fabricius" w:date="2020-10-25T14:57:00Z"/>
+          <w:ins w:id="89" w:author="Katharina Fabricius" w:date="2020-10-25T14:57:00Z"/>
         </w:rPr>
       </w:pPr>
       <w:r>
@@ -1381,14 +1337,42 @@
         <w:spacing w:line="276" w:lineRule="auto"/>
         <w:ind w:firstLine="360"/>
         <w:rPr>
-          <w:ins w:id="92" w:author="Katharina Fabricius" w:date="2020-10-25T14:58:00Z"/>
-        </w:rPr>
-      </w:pPr>
-      <w:commentRangeStart w:id="93"/>
+          <w:ins w:id="90" w:author="Katharina Fabricius" w:date="2020-10-25T14:58:00Z"/>
+        </w:rPr>
+      </w:pPr>
+      <w:commentRangeStart w:id="91"/>
       <w:r>
         <w:lastRenderedPageBreak/>
         <w:t>First,</w:t>
       </w:r>
+      <w:commentRangeEnd w:id="91"/>
+      <w:r>
+        <w:rPr>
+          <w:rStyle w:val="CommentReference"/>
+        </w:rPr>
+        <w:commentReference w:id="91"/>
+      </w:r>
+      <w:r>
+        <w:t xml:space="preserve"> we know that species with certain ecological characteristics are better equipped to avoid sporadic disturbances and resist or recover from large-scale events like fires or marine heatwaves (refs</w:t>
+      </w:r>
+      <w:commentRangeStart w:id="92"/>
+      <w:r>
+        <w:t>).</w:t>
+      </w:r>
+      <w:commentRangeEnd w:id="92"/>
+      <w:r>
+        <w:rPr>
+          <w:rStyle w:val="CommentReference"/>
+        </w:rPr>
+        <w:commentReference w:id="92"/>
+      </w:r>
+      <w:r>
+        <w:t xml:space="preserve"> For example, species with larger range sizes are more likely to maintain populations following disturbance (ref). Ecologically dominant species tend to bounce back faster following an impact (refs</w:t>
+      </w:r>
+      <w:commentRangeStart w:id="93"/>
+      <w:r>
+        <w:t>).</w:t>
+      </w:r>
       <w:commentRangeEnd w:id="93"/>
       <w:r>
         <w:rPr>
@@ -1397,11 +1381,35 @@
         <w:commentReference w:id="93"/>
       </w:r>
       <w:r>
-        <w:t xml:space="preserve"> we know that species with certain ecological characteristics are better equipped to avoid sporadic disturbances and resist or recover from large-scale events like fires or marine heatwaves (refs</w:t>
+        <w:t xml:space="preserve"> Furthermore, some species are already better at resisting the kinds of disturbances that are expected to become more regular or more intense in the future (e.g., coral bleaching; </w:t>
+      </w:r>
+      <w:proofErr w:type="spellStart"/>
+      <w:r>
+        <w:t>Loya</w:t>
+      </w:r>
+      <w:proofErr w:type="spellEnd"/>
+      <w:r>
+        <w:t xml:space="preserve"> et al. Hughes et al</w:t>
       </w:r>
       <w:commentRangeStart w:id="94"/>
       <w:r>
-        <w:t>).</w:t>
+        <w:t xml:space="preserve">.). </w:t>
+      </w:r>
+      <w:commentRangeStart w:id="95"/>
+      <w:commentRangeStart w:id="96"/>
+      <w:r>
+        <w:t xml:space="preserve">[genetic / faster adaptation example missing.] </w:t>
+      </w:r>
+      <w:commentRangeEnd w:id="95"/>
+      <w:r>
+        <w:commentReference w:id="95"/>
+      </w:r>
+      <w:commentRangeEnd w:id="96"/>
+      <w:r>
+        <w:rPr>
+          <w:rStyle w:val="CommentReference"/>
+        </w:rPr>
+        <w:commentReference w:id="96"/>
       </w:r>
       <w:commentRangeEnd w:id="94"/>
       <w:r>
@@ -1410,43 +1418,36 @@
         </w:rPr>
         <w:commentReference w:id="94"/>
       </w:r>
-      <w:r>
-        <w:t xml:space="preserve"> For example, species with larger range sizes are more likely to maintain populations following disturbance (ref). Ecologically dominant species tend to bounce back faster following an impact (refs</w:t>
-      </w:r>
-      <w:commentRangeStart w:id="95"/>
-      <w:r>
-        <w:t>).</w:t>
-      </w:r>
-      <w:commentRangeEnd w:id="95"/>
-      <w:r>
-        <w:rPr>
-          <w:rStyle w:val="CommentReference"/>
-        </w:rPr>
-        <w:commentReference w:id="95"/>
-      </w:r>
-      <w:r>
-        <w:t xml:space="preserve"> Furthermore, some species are already better at resisting the kinds of disturbances that are expected to become more regular or more intense in the future (e.g., coral bleaching; </w:t>
-      </w:r>
-      <w:proofErr w:type="spellStart"/>
-      <w:r>
-        <w:t>Loya</w:t>
-      </w:r>
-      <w:proofErr w:type="spellEnd"/>
-      <w:r>
-        <w:t xml:space="preserve"> et al. Hughes et al</w:t>
-      </w:r>
-      <w:commentRangeStart w:id="96"/>
-      <w:r>
-        <w:t xml:space="preserve">.). </w:t>
-      </w:r>
-      <w:commentRangeStart w:id="97"/>
+    </w:p>
+    <w:p>
+      <w:pPr>
+        <w:spacing w:line="276" w:lineRule="auto"/>
+        <w:ind w:firstLine="360"/>
+        <w:rPr>
+          <w:ins w:id="97" w:author="Katharina Fabricius" w:date="2020-10-25T14:57:00Z"/>
+        </w:rPr>
+      </w:pPr>
+      <w:r>
+        <w:t>Second</w:t>
+      </w:r>
+      <w:r>
+        <w:t xml:space="preserve">, </w:t>
+      </w:r>
+      <w:r>
+        <w:t xml:space="preserve">species </w:t>
+      </w:r>
+      <w:r>
+        <w:t>selection</w:t>
+      </w:r>
+      <w:r>
+        <w:t xml:space="preserve"> should capture as much of the </w:t>
+      </w:r>
       <w:commentRangeStart w:id="98"/>
       <w:r>
-        <w:t xml:space="preserve">[genetic / faster adaptation example missing.] </w:t>
-      </w:r>
-      <w:commentRangeEnd w:id="97"/>
-      <w:r>
-        <w:commentReference w:id="97"/>
+        <w:t>current phenotypic and demographic</w:t>
+      </w:r>
+      <w:r>
+        <w:t xml:space="preserve"> variation </w:t>
       </w:r>
       <w:commentRangeEnd w:id="98"/>
       <w:r>
@@ -1455,304 +1456,363 @@
         </w:rPr>
         <w:commentReference w:id="98"/>
       </w:r>
-      <w:commentRangeEnd w:id="96"/>
-      <w:r>
-        <w:rPr>
-          <w:rStyle w:val="CommentReference"/>
-        </w:rPr>
-        <w:commentReference w:id="96"/>
-      </w:r>
-    </w:p>
-    <w:p>
-      <w:pPr>
-        <w:spacing w:line="276" w:lineRule="auto"/>
-        <w:ind w:firstLine="360"/>
-        <w:rPr>
-          <w:ins w:id="99" w:author="Katharina Fabricius" w:date="2020-10-25T14:57:00Z"/>
-        </w:rPr>
-      </w:pPr>
-      <w:r>
-        <w:t>Second</w:t>
-      </w:r>
+      <w:r>
+        <w:t xml:space="preserve">as possible. Indeed, species coexist because none are </w:t>
+      </w:r>
+      <w:commentRangeStart w:id="99"/>
+      <w:r>
+        <w:t>good</w:t>
+      </w:r>
+      <w:commentRangeEnd w:id="99"/>
+      <w:r>
+        <w:rPr>
+          <w:rStyle w:val="CommentReference"/>
+        </w:rPr>
+        <w:commentReference w:id="99"/>
+      </w:r>
+      <w:r>
+        <w:t xml:space="preserve"> in all </w:t>
+      </w:r>
+      <w:r>
+        <w:t xml:space="preserve">situations and </w:t>
+      </w:r>
+      <w:r>
+        <w:t>environments</w:t>
+      </w:r>
+      <w:r>
+        <w:t xml:space="preserve"> (Chesson</w:t>
+      </w:r>
+      <w:r>
+        <w:t>, Sale</w:t>
+      </w:r>
+      <w:proofErr w:type="gramStart"/>
       <w:r>
         <w:t xml:space="preserve">, </w:t>
       </w:r>
       <w:r>
-        <w:t xml:space="preserve">species </w:t>
-      </w:r>
-      <w:r>
-        <w:t>selection</w:t>
-      </w:r>
-      <w:r>
-        <w:t xml:space="preserve"> should capture as much of the </w:t>
-      </w:r>
-      <w:commentRangeStart w:id="100"/>
-      <w:r>
-        <w:t>current phenotypic and demographic</w:t>
-      </w:r>
-      <w:r>
-        <w:t xml:space="preserve"> variation </w:t>
-      </w:r>
-      <w:commentRangeEnd w:id="100"/>
-      <w:r>
-        <w:rPr>
-          <w:rStyle w:val="CommentReference"/>
-        </w:rPr>
-        <w:commentReference w:id="100"/>
-      </w:r>
-      <w:r>
-        <w:t xml:space="preserve">as possible. Indeed, species coexist because none are </w:t>
-      </w:r>
-      <w:commentRangeStart w:id="101"/>
-      <w:r>
-        <w:t>good</w:t>
-      </w:r>
-      <w:commentRangeEnd w:id="101"/>
-      <w:r>
-        <w:rPr>
-          <w:rStyle w:val="CommentReference"/>
-        </w:rPr>
-        <w:commentReference w:id="101"/>
-      </w:r>
-      <w:r>
-        <w:t xml:space="preserve"> in all </w:t>
-      </w:r>
-      <w:r>
-        <w:t xml:space="preserve">situations and </w:t>
-      </w:r>
-      <w:r>
-        <w:t>environments</w:t>
-      </w:r>
-      <w:r>
-        <w:t xml:space="preserve"> (Chesson</w:t>
-      </w:r>
-      <w:r>
-        <w:t>, Sale</w:t>
-      </w:r>
-      <w:proofErr w:type="gramStart"/>
-      <w:r>
-        <w:t xml:space="preserve">, </w:t>
-      </w:r>
-      <w:r>
         <w:t>)</w:t>
       </w:r>
       <w:proofErr w:type="gramEnd"/>
+      <w:ins w:id="100" w:author="Katharina Fabricius" w:date="2020-10-25T14:55:00Z">
+        <w:r>
+          <w:t xml:space="preserve">, </w:t>
+        </w:r>
+      </w:ins>
+      <w:ins w:id="101" w:author="Katharina Fabricius" w:date="2020-10-25T14:56:00Z">
+        <w:r>
+          <w:t>with</w:t>
+        </w:r>
+      </w:ins>
       <w:ins w:id="102" w:author="Katharina Fabricius" w:date="2020-10-25T14:55:00Z">
         <w:r>
-          <w:t xml:space="preserve">, </w:t>
+          <w:t xml:space="preserve"> a multitude of </w:t>
         </w:r>
       </w:ins>
       <w:ins w:id="103" w:author="Katharina Fabricius" w:date="2020-10-25T14:56:00Z">
         <w:r>
-          <w:t>with</w:t>
+          <w:t xml:space="preserve">inter-specific </w:t>
         </w:r>
       </w:ins>
       <w:ins w:id="104" w:author="Katharina Fabricius" w:date="2020-10-25T14:55:00Z">
         <w:r>
-          <w:t xml:space="preserve"> a multitude of </w:t>
+          <w:t>co-dependencies</w:t>
         </w:r>
       </w:ins>
-      <w:ins w:id="105" w:author="Katharina Fabricius" w:date="2020-10-25T14:56:00Z">
-        <w:r>
-          <w:t xml:space="preserve">inter-specific </w:t>
+      <w:r>
+        <w:t xml:space="preserve">. Moreover, species that contribute </w:t>
+      </w:r>
+      <w:r>
+        <w:t xml:space="preserve">relatively </w:t>
+      </w:r>
+      <w:r>
+        <w:t xml:space="preserve">more to ecosystem functions, like </w:t>
+      </w:r>
+      <w:r>
+        <w:t>primary</w:t>
+      </w:r>
+      <w:r>
+        <w:t xml:space="preserve"> </w:t>
+      </w:r>
+      <w:r>
+        <w:t xml:space="preserve">production and nutrient cycling, tend to </w:t>
+      </w:r>
+      <w:r>
+        <w:t>have particular life history strategies (i.e., combinations of phenotypic and demographic</w:t>
+      </w:r>
+      <w:r>
+        <w:t xml:space="preserve"> </w:t>
+      </w:r>
+      <w:r>
+        <w:t>trait</w:t>
+      </w:r>
+      <w:r>
+        <w:t xml:space="preserve">s; </w:t>
+      </w:r>
+      <w:commentRangeStart w:id="105"/>
+      <w:r>
+        <w:t xml:space="preserve">Darling et al. **, </w:t>
+      </w:r>
+      <w:commentRangeEnd w:id="105"/>
+      <w:r>
+        <w:rPr>
+          <w:rStyle w:val="CommentReference"/>
+        </w:rPr>
+        <w:commentReference w:id="105"/>
+      </w:r>
+      <w:r>
+        <w:t>McWilliam</w:t>
+      </w:r>
+      <w:r>
+        <w:t xml:space="preserve"> et al. 2018</w:t>
+      </w:r>
+      <w:r>
+        <w:t xml:space="preserve">; </w:t>
+      </w:r>
+      <w:proofErr w:type="spellStart"/>
+      <w:r>
+        <w:t>Goreau</w:t>
+      </w:r>
+      <w:proofErr w:type="spellEnd"/>
+      <w:r>
+        <w:t xml:space="preserve"> 1963</w:t>
+      </w:r>
+      <w:r>
+        <w:t xml:space="preserve">). </w:t>
+      </w:r>
+      <w:commentRangeStart w:id="106"/>
+      <w:r>
+        <w:t xml:space="preserve">Many phenotypic traits are evolutionarily conserved, and so choosing </w:t>
+      </w:r>
+      <w:r>
+        <w:t xml:space="preserve">an even spread of </w:t>
+      </w:r>
+      <w:r>
+        <w:t xml:space="preserve">species across </w:t>
+      </w:r>
+      <w:r>
+        <w:t>life history strategies</w:t>
+      </w:r>
+      <w:r>
+        <w:t xml:space="preserve"> </w:t>
+      </w:r>
+      <w:commentRangeStart w:id="107"/>
+      <w:r>
+        <w:t>will</w:t>
+      </w:r>
+      <w:commentRangeEnd w:id="107"/>
+      <w:r>
+        <w:rPr>
+          <w:rStyle w:val="CommentReference"/>
+        </w:rPr>
+        <w:commentReference w:id="107"/>
+      </w:r>
+      <w:r>
+        <w:t xml:space="preserve"> </w:t>
+      </w:r>
+      <w:r>
+        <w:t xml:space="preserve">increase </w:t>
+      </w:r>
+      <w:r>
+        <w:t>phylogenetic diversity (</w:t>
+      </w:r>
+      <w:r>
+        <w:t>Westoby</w:t>
+      </w:r>
+      <w:r>
+        <w:t xml:space="preserve"> </w:t>
+      </w:r>
+      <w:proofErr w:type="gramStart"/>
+      <w:r>
+        <w:t xml:space="preserve">et al. </w:t>
+      </w:r>
+      <w:r>
+        <w:t>)</w:t>
+      </w:r>
+      <w:proofErr w:type="gramEnd"/>
+      <w:r>
+        <w:t>.</w:t>
+      </w:r>
+      <w:r>
+        <w:t xml:space="preserve"> </w:t>
+      </w:r>
+    </w:p>
+    <w:p>
+      <w:pPr>
+        <w:spacing w:line="276" w:lineRule="auto"/>
+        <w:ind w:firstLine="360"/>
+      </w:pPr>
+      <w:r>
+        <w:t xml:space="preserve">The </w:t>
+      </w:r>
+      <w:commentRangeEnd w:id="106"/>
+      <w:r>
+        <w:rPr>
+          <w:rStyle w:val="CommentReference"/>
+        </w:rPr>
+        <w:commentReference w:id="106"/>
+      </w:r>
+      <w:del w:id="108" w:author="Katharina Fabricius" w:date="2020-10-25T14:57:00Z">
+        <w:r>
+          <w:delText>final</w:delText>
+        </w:r>
+        <w:r>
+          <w:delText xml:space="preserve"> </w:delText>
+        </w:r>
+      </w:del>
+      <w:ins w:id="109" w:author="Katharina Fabricius" w:date="2020-10-25T14:57:00Z">
+        <w:r>
+          <w:t>th</w:t>
         </w:r>
       </w:ins>
-      <w:ins w:id="106" w:author="Katharina Fabricius" w:date="2020-10-25T14:55:00Z">
-        <w:r>
-          <w:t>co-dependencies</w:t>
+      <w:ins w:id="110" w:author="Katharina Fabricius" w:date="2020-10-25T14:58:00Z">
+        <w:r>
+          <w:t xml:space="preserve">ird </w:t>
         </w:r>
       </w:ins>
       <w:r>
-        <w:t xml:space="preserve">. Moreover, species that contribute </w:t>
-      </w:r>
-      <w:r>
-        <w:t xml:space="preserve">relatively </w:t>
-      </w:r>
-      <w:r>
-        <w:t xml:space="preserve">more to ecosystem functions, like </w:t>
-      </w:r>
-      <w:r>
-        <w:t>primary</w:t>
+        <w:t xml:space="preserve">dimension is </w:t>
+      </w:r>
+      <w:r>
+        <w:t>restorability</w:t>
+      </w:r>
+      <w:r>
+        <w:t>, or ease of husbandry</w:t>
+      </w:r>
+      <w:r>
+        <w:t xml:space="preserve">. </w:t>
+      </w:r>
+      <w:commentRangeStart w:id="111"/>
+      <w:r>
+        <w:t>If a p</w:t>
+      </w:r>
+      <w:r>
+        <w:t>rotection</w:t>
+      </w:r>
+      <w:r>
+        <w:t xml:space="preserve"> effort </w:t>
+      </w:r>
+      <w:r>
+        <w:t xml:space="preserve">is to </w:t>
+      </w:r>
+      <w:r>
+        <w:t>include</w:t>
+      </w:r>
+      <w:r>
+        <w:t xml:space="preserve"> restoration</w:t>
+      </w:r>
+      <w:r>
+        <w:t xml:space="preserve">, then it </w:t>
+      </w:r>
+      <w:r>
+        <w:t>must focus on species that are suited to restoration to be successful</w:t>
+      </w:r>
+      <w:r>
+        <w:t xml:space="preserve">. </w:t>
+      </w:r>
+      <w:commentRangeEnd w:id="111"/>
+      <w:r>
+        <w:rPr>
+          <w:rStyle w:val="CommentReference"/>
+        </w:rPr>
+        <w:commentReference w:id="111"/>
+      </w:r>
+      <w:r>
+        <w:t>F</w:t>
+      </w:r>
+      <w:r>
+        <w:t xml:space="preserve">or example, </w:t>
+      </w:r>
+      <w:r>
+        <w:t xml:space="preserve">restoration may be facilitated by the use of </w:t>
+      </w:r>
+      <w:r>
+        <w:t>species that can be easily</w:t>
+      </w:r>
+      <w:r>
+        <w:t xml:space="preserve"> propagated </w:t>
+      </w:r>
+      <w:r>
+        <w:t xml:space="preserve">in the laboratory </w:t>
+      </w:r>
+      <w:r>
+        <w:t xml:space="preserve">via sexual reproduction, </w:t>
+      </w:r>
+      <w:r>
+        <w:t xml:space="preserve">grown in </w:t>
+      </w:r>
+      <w:r>
+        <w:t>nurseries</w:t>
+      </w:r>
+      <w:r>
+        <w:t xml:space="preserve"> and out</w:t>
+      </w:r>
+      <w:r>
+        <w:t>-</w:t>
+      </w:r>
+      <w:r>
+        <w:t>planted or manipulated in the field</w:t>
+      </w:r>
+      <w:commentRangeStart w:id="112"/>
+      <w:r>
+        <w:t>.</w:t>
+      </w:r>
+      <w:commentRangeEnd w:id="112"/>
+      <w:r>
+        <w:rPr>
+          <w:rStyle w:val="CommentReference"/>
+        </w:rPr>
+        <w:commentReference w:id="112"/>
       </w:r>
       <w:r>
         <w:t xml:space="preserve"> </w:t>
       </w:r>
       <w:r>
-        <w:t xml:space="preserve">production and nutrient cycling, tend to </w:t>
-      </w:r>
-      <w:r>
-        <w:t>have particular life history strategies (i.e., combinations of phenotypic and demographic</w:t>
+        <w:t>Furthermore</w:t>
+      </w:r>
+      <w:r>
+        <w:t xml:space="preserve">, some </w:t>
+      </w:r>
+      <w:r>
+        <w:t xml:space="preserve">phenotypic </w:t>
+      </w:r>
+      <w:r>
+        <w:t xml:space="preserve">traits and </w:t>
+      </w:r>
+      <w:r>
+        <w:t xml:space="preserve">beneficial </w:t>
+      </w:r>
+      <w:r>
+        <w:t>characteristics of species make them better candidates for restoration than others</w:t>
+      </w:r>
+      <w:r>
+        <w:t xml:space="preserve">. </w:t>
+      </w:r>
+      <w:commentRangeStart w:id="113"/>
+      <w:commentRangeStart w:id="114"/>
+      <w:commentRangeStart w:id="115"/>
+      <w:r>
+        <w:t>F</w:t>
+      </w:r>
+      <w:r>
+        <w:t xml:space="preserve">or example, it easier to generate coral nubbins from branching species than it is with </w:t>
+      </w:r>
+      <w:commentRangeStart w:id="116"/>
+      <w:r>
+        <w:t>hemispherical</w:t>
+      </w:r>
+      <w:commentRangeEnd w:id="116"/>
+      <w:r>
+        <w:commentReference w:id="116"/>
       </w:r>
       <w:r>
         <w:t xml:space="preserve"> </w:t>
       </w:r>
       <w:r>
-        <w:t>trait</w:t>
-      </w:r>
-      <w:r>
-        <w:t xml:space="preserve">s; </w:t>
-      </w:r>
-      <w:commentRangeStart w:id="107"/>
-      <w:r>
-        <w:t xml:space="preserve">Darling et al. **, </w:t>
-      </w:r>
-      <w:commentRangeEnd w:id="107"/>
-      <w:r>
-        <w:rPr>
-          <w:rStyle w:val="CommentReference"/>
-        </w:rPr>
-        <w:commentReference w:id="107"/>
-      </w:r>
-      <w:r>
-        <w:t>McWilliam</w:t>
-      </w:r>
-      <w:r>
-        <w:t xml:space="preserve"> et al. 2018</w:t>
-      </w:r>
-      <w:r>
-        <w:t xml:space="preserve">; </w:t>
-      </w:r>
-      <w:proofErr w:type="spellStart"/>
-      <w:r>
-        <w:t>Goreau</w:t>
-      </w:r>
-      <w:proofErr w:type="spellEnd"/>
-      <w:r>
-        <w:t xml:space="preserve"> 1963</w:t>
-      </w:r>
-      <w:r>
-        <w:t xml:space="preserve">). </w:t>
-      </w:r>
-      <w:commentRangeStart w:id="108"/>
-      <w:r>
-        <w:t xml:space="preserve">Many phenotypic traits are evolutionarily conserved, and so choosing </w:t>
-      </w:r>
-      <w:r>
-        <w:t xml:space="preserve">an even spread of </w:t>
-      </w:r>
-      <w:r>
-        <w:t xml:space="preserve">species across </w:t>
-      </w:r>
-      <w:r>
-        <w:t>life history strategies</w:t>
-      </w:r>
-      <w:r>
-        <w:t xml:space="preserve"> </w:t>
-      </w:r>
-      <w:commentRangeStart w:id="109"/>
-      <w:r>
-        <w:t>will</w:t>
-      </w:r>
-      <w:commentRangeEnd w:id="109"/>
-      <w:r>
-        <w:rPr>
-          <w:rStyle w:val="CommentReference"/>
-        </w:rPr>
-        <w:commentReference w:id="109"/>
-      </w:r>
-      <w:r>
-        <w:t xml:space="preserve"> </w:t>
-      </w:r>
-      <w:r>
-        <w:t xml:space="preserve">increase </w:t>
-      </w:r>
-      <w:r>
-        <w:t>phylogenetic diversity (</w:t>
-      </w:r>
-      <w:r>
-        <w:t>Westoby</w:t>
-      </w:r>
-      <w:r>
-        <w:t xml:space="preserve"> </w:t>
-      </w:r>
-      <w:proofErr w:type="gramStart"/>
-      <w:r>
-        <w:t xml:space="preserve">et al. </w:t>
-      </w:r>
-      <w:r>
-        <w:t>)</w:t>
-      </w:r>
-      <w:proofErr w:type="gramEnd"/>
+        <w:t>species</w:t>
+      </w:r>
       <w:r>
         <w:t>.</w:t>
       </w:r>
-      <w:r>
-        <w:t xml:space="preserve"> </w:t>
-      </w:r>
-    </w:p>
-    <w:p>
-      <w:pPr>
-        <w:spacing w:line="276" w:lineRule="auto"/>
-        <w:ind w:firstLine="360"/>
-      </w:pPr>
-      <w:r>
-        <w:t xml:space="preserve">The </w:t>
-      </w:r>
-      <w:commentRangeEnd w:id="108"/>
-      <w:r>
-        <w:rPr>
-          <w:rStyle w:val="CommentReference"/>
-        </w:rPr>
-        <w:commentReference w:id="108"/>
-      </w:r>
-      <w:del w:id="110" w:author="Katharina Fabricius" w:date="2020-10-25T14:57:00Z">
-        <w:r>
-          <w:delText>final</w:delText>
-        </w:r>
-        <w:r>
-          <w:delText xml:space="preserve"> </w:delText>
-        </w:r>
-      </w:del>
-      <w:ins w:id="111" w:author="Katharina Fabricius" w:date="2020-10-25T14:57:00Z">
-        <w:r>
-          <w:t>th</w:t>
-        </w:r>
-      </w:ins>
-      <w:ins w:id="112" w:author="Katharina Fabricius" w:date="2020-10-25T14:58:00Z">
-        <w:r>
-          <w:t xml:space="preserve">ird </w:t>
-        </w:r>
-      </w:ins>
-      <w:r>
-        <w:t xml:space="preserve">dimension is </w:t>
-      </w:r>
-      <w:r>
-        <w:t>restorability</w:t>
-      </w:r>
-      <w:r>
-        <w:t>, or ease of husbandry</w:t>
-      </w:r>
-      <w:r>
-        <w:t xml:space="preserve">. </w:t>
-      </w:r>
-      <w:commentRangeStart w:id="113"/>
-      <w:r>
-        <w:t>If a p</w:t>
-      </w:r>
-      <w:r>
-        <w:t>rotection</w:t>
-      </w:r>
-      <w:r>
-        <w:t xml:space="preserve"> effort </w:t>
-      </w:r>
-      <w:r>
-        <w:t xml:space="preserve">is to </w:t>
-      </w:r>
-      <w:r>
-        <w:t>include</w:t>
-      </w:r>
-      <w:r>
-        <w:t xml:space="preserve"> restoration</w:t>
-      </w:r>
-      <w:r>
-        <w:t xml:space="preserve">, then it </w:t>
-      </w:r>
-      <w:r>
-        <w:t>must focus on species that are suited to restoration to be successful</w:t>
-      </w:r>
-      <w:r>
-        <w:t xml:space="preserve">. </w:t>
-      </w:r>
       <w:commentRangeEnd w:id="113"/>
       <w:r>
         <w:rPr>
@@ -1760,46 +1820,6 @@
         </w:rPr>
         <w:commentReference w:id="113"/>
       </w:r>
-      <w:r>
-        <w:t>F</w:t>
-      </w:r>
-      <w:r>
-        <w:t xml:space="preserve">or example, </w:t>
-      </w:r>
-      <w:r>
-        <w:t xml:space="preserve">restoration may be facilitated by the use of </w:t>
-      </w:r>
-      <w:r>
-        <w:t>species that can be easily</w:t>
-      </w:r>
-      <w:r>
-        <w:t xml:space="preserve"> propagated </w:t>
-      </w:r>
-      <w:r>
-        <w:t xml:space="preserve">in the laboratory </w:t>
-      </w:r>
-      <w:r>
-        <w:t xml:space="preserve">via sexual reproduction, </w:t>
-      </w:r>
-      <w:r>
-        <w:t xml:space="preserve">grown in </w:t>
-      </w:r>
-      <w:r>
-        <w:t>nurseries</w:t>
-      </w:r>
-      <w:r>
-        <w:t xml:space="preserve"> and out</w:t>
-      </w:r>
-      <w:r>
-        <w:t>-</w:t>
-      </w:r>
-      <w:r>
-        <w:t>planted or manipulated in the field</w:t>
-      </w:r>
-      <w:commentRangeStart w:id="114"/>
-      <w:r>
-        <w:t>.</w:t>
-      </w:r>
       <w:commentRangeEnd w:id="114"/>
       <w:r>
         <w:rPr>
@@ -1807,76 +1827,12 @@
         </w:rPr>
         <w:commentReference w:id="114"/>
       </w:r>
-      <w:r>
-        <w:t xml:space="preserve"> </w:t>
-      </w:r>
-      <w:r>
-        <w:t>Furthermore</w:t>
-      </w:r>
-      <w:r>
-        <w:t xml:space="preserve">, some </w:t>
-      </w:r>
-      <w:r>
-        <w:t xml:space="preserve">phenotypic </w:t>
-      </w:r>
-      <w:r>
-        <w:t xml:space="preserve">traits and </w:t>
-      </w:r>
-      <w:r>
-        <w:t xml:space="preserve">beneficial </w:t>
-      </w:r>
-      <w:r>
-        <w:t>characteristics of species make them better candidates for restoration than others</w:t>
-      </w:r>
-      <w:r>
-        <w:t xml:space="preserve">. </w:t>
-      </w:r>
-      <w:commentRangeStart w:id="115"/>
-      <w:commentRangeStart w:id="116"/>
-      <w:commentRangeStart w:id="117"/>
-      <w:r>
-        <w:t>F</w:t>
-      </w:r>
-      <w:r>
-        <w:t xml:space="preserve">or example, it easier to generate coral nubbins from branching species than it is with </w:t>
-      </w:r>
-      <w:commentRangeStart w:id="118"/>
-      <w:r>
-        <w:t>hemispherical</w:t>
-      </w:r>
-      <w:commentRangeEnd w:id="118"/>
-      <w:r>
-        <w:commentReference w:id="118"/>
-      </w:r>
-      <w:r>
-        <w:t xml:space="preserve"> </w:t>
-      </w:r>
-      <w:r>
-        <w:t>species</w:t>
-      </w:r>
-      <w:r>
-        <w:t>.</w:t>
-      </w:r>
       <w:commentRangeEnd w:id="115"/>
       <w:r>
         <w:rPr>
           <w:rStyle w:val="CommentReference"/>
         </w:rPr>
         <w:commentReference w:id="115"/>
-      </w:r>
-      <w:commentRangeEnd w:id="116"/>
-      <w:r>
-        <w:rPr>
-          <w:rStyle w:val="CommentReference"/>
-        </w:rPr>
-        <w:commentReference w:id="116"/>
-      </w:r>
-      <w:commentRangeEnd w:id="117"/>
-      <w:r>
-        <w:rPr>
-          <w:rStyle w:val="CommentReference"/>
-        </w:rPr>
-        <w:commentReference w:id="117"/>
       </w:r>
     </w:p>
     <w:p>
@@ -1981,7 +1937,7 @@
       <w:r>
         <w:t xml:space="preserve"> regarding corals on the GBR</w:t>
       </w:r>
-      <w:del w:id="119" w:author="Doropoulos, Christopher (O&amp;A, St. Lucia)" w:date="2020-10-25T11:48:00Z">
+      <w:del w:id="117" w:author="Doropoulos, Christopher (O&amp;A, St. Lucia)" w:date="2020-10-25T11:48:00Z">
         <w:r>
           <w:delText>.</w:delText>
         </w:r>
@@ -1989,7 +1945,7 @@
       <w:r>
         <w:t xml:space="preserve">, it </w:t>
       </w:r>
-      <w:del w:id="120" w:author="Doropoulos, Christopher (O&amp;A, St. Lucia)" w:date="2020-10-25T11:48:00Z">
+      <w:del w:id="118" w:author="Doropoulos, Christopher (O&amp;A, St. Lucia)" w:date="2020-10-25T11:48:00Z">
         <w:r>
           <w:delText xml:space="preserve">does </w:delText>
         </w:r>
@@ -1997,7 +1953,7 @@
       <w:r>
         <w:t>provide</w:t>
       </w:r>
-      <w:ins w:id="121" w:author="Doropoulos, Christopher (O&amp;A, St. Lucia)" w:date="2020-10-25T11:48:00Z">
+      <w:ins w:id="119" w:author="Doropoulos, Christopher (O&amp;A, St. Lucia)" w:date="2020-10-25T11:48:00Z">
         <w:r>
           <w:t>s</w:t>
         </w:r>
@@ -2073,11 +2029,11 @@
       <w:r>
         <w:t>C</w:t>
       </w:r>
-      <w:commentRangeStart w:id="122"/>
+      <w:commentRangeStart w:id="120"/>
       <w:r>
         <w:t xml:space="preserve">haracteristics </w:t>
       </w:r>
-      <w:commentRangeEnd w:id="122"/>
+      <w:commentRangeEnd w:id="120"/>
       <w:r>
         <w:t xml:space="preserve">of these species are collated </w:t>
       </w:r>
@@ -2085,26 +2041,21 @@
         <w:rPr>
           <w:rStyle w:val="CommentReference"/>
         </w:rPr>
-        <w:commentReference w:id="122"/>
+        <w:commentReference w:id="120"/>
       </w:r>
       <w:r>
         <w:t xml:space="preserve">that have been shown, or are expected, to improve population-level </w:t>
       </w:r>
-      <w:proofErr w:type="gramStart"/>
       <w:r>
         <w:lastRenderedPageBreak/>
-        <w:t>persistence;</w:t>
-      </w:r>
-      <w:proofErr w:type="gramEnd"/>
-      <w:r>
-        <w:t xml:space="preserve"> e.g., the ability of </w:t>
-      </w:r>
-      <w:del w:id="123" w:author="Katharina Fabricius" w:date="2020-10-25T14:59:00Z">
+        <w:t xml:space="preserve">persistence; e.g., the ability of </w:t>
+      </w:r>
+      <w:del w:id="121" w:author="Katharina Fabricius" w:date="2020-10-25T14:59:00Z">
         <w:r>
           <w:delText xml:space="preserve">species </w:delText>
         </w:r>
       </w:del>
-      <w:ins w:id="124" w:author="Katharina Fabricius" w:date="2020-10-25T14:59:00Z">
+      <w:ins w:id="122" w:author="Katharina Fabricius" w:date="2020-10-25T14:59:00Z">
         <w:r>
           <w:t xml:space="preserve">individuals </w:t>
         </w:r>
@@ -2112,7 +2063,7 @@
       <w:r>
         <w:t>to resist impacts or</w:t>
       </w:r>
-      <w:ins w:id="125" w:author="Katharina Fabricius" w:date="2020-10-25T14:59:00Z">
+      <w:ins w:id="123" w:author="Katharina Fabricius" w:date="2020-10-25T14:59:00Z">
         <w:r>
           <w:t xml:space="preserve"> populations to</w:t>
         </w:r>
@@ -2171,15 +2122,7 @@
         <w:t xml:space="preserve">. </w:t>
       </w:r>
       <w:r>
-        <w:t xml:space="preserve">GBR local abundance was categorized by Veron (2000) as common, </w:t>
-      </w:r>
-      <w:proofErr w:type="gramStart"/>
-      <w:r>
-        <w:t>uncommon</w:t>
-      </w:r>
-      <w:proofErr w:type="gramEnd"/>
-      <w:r>
-        <w:t xml:space="preserve"> and rare, which we normalized as 1, 0.25 and 0.1, respectively.  </w:t>
+        <w:t xml:space="preserve">GBR local abundance was categorized by Veron (2000) as common, uncommon and rare, which we normalized as 1, 0.25 and 0.1, respectively.  </w:t>
       </w:r>
       <w:r>
         <w:t>Geographic extent was normalized to be between 0 and 1 by dividing each range size by the maximum range size</w:t>
@@ -2193,12 +2136,35 @@
       <w:r>
         <w:t xml:space="preserve"> (</w:t>
       </w:r>
+      <w:commentRangeStart w:id="124"/>
+      <w:r>
+        <w:t>Marshall &amp; Baird?)</w:t>
+      </w:r>
+      <w:r>
+        <w:t xml:space="preserve">. </w:t>
+      </w:r>
+      <w:commentRangeEnd w:id="124"/>
+      <w:r>
+        <w:rPr>
+          <w:rStyle w:val="CommentReference"/>
+        </w:rPr>
+        <w:commentReference w:id="124"/>
+      </w:r>
+      <w:r>
+        <w:t xml:space="preserve">Nonetheless, we use the Coral Bleaching Index (BI) from Swain et al. (2016) to demonstrate how this variable might be included in the analysis. BI is a value between 0 and 100, where higher values correspond with more thermally vulnerable species. Therefore, we normalized the index by dividing by 100 and subtracting the result from 1 (i.e., species with values closers to 1 are more resistant to bleaching based on </w:t>
+      </w:r>
+      <w:commentRangeStart w:id="125"/>
       <w:commentRangeStart w:id="126"/>
-      <w:r>
-        <w:t>Marshall &amp; Baird?)</w:t>
-      </w:r>
-      <w:r>
-        <w:t xml:space="preserve">. </w:t>
+      <w:commentRangeStart w:id="127"/>
+      <w:r>
+        <w:t xml:space="preserve">Swain et al. [2016]).  </w:t>
+      </w:r>
+      <w:commentRangeEnd w:id="125"/>
+      <w:r>
+        <w:rPr>
+          <w:rStyle w:val="CommentReference"/>
+        </w:rPr>
+        <w:commentReference w:id="125"/>
       </w:r>
       <w:commentRangeEnd w:id="126"/>
       <w:r>
@@ -2207,35 +2173,12 @@
         </w:rPr>
         <w:commentReference w:id="126"/>
       </w:r>
-      <w:r>
-        <w:t xml:space="preserve">Nonetheless, we use the Coral Bleaching Index (BI) from Swain et al. (2016) to demonstrate how this variable might be included in the analysis. BI is a value between 0 and 100, where higher values correspond with more thermally vulnerable species. Therefore, we normalized the index by dividing by 100 and subtracting the result from 1 (i.e., species with values closers to 1 are more resistant to bleaching based on </w:t>
-      </w:r>
-      <w:commentRangeStart w:id="127"/>
-      <w:commentRangeStart w:id="128"/>
-      <w:commentRangeStart w:id="129"/>
-      <w:r>
-        <w:t xml:space="preserve">Swain et al. [2016]).  </w:t>
-      </w:r>
       <w:commentRangeEnd w:id="127"/>
       <w:r>
         <w:rPr>
           <w:rStyle w:val="CommentReference"/>
         </w:rPr>
         <w:commentReference w:id="127"/>
-      </w:r>
-      <w:commentRangeEnd w:id="128"/>
-      <w:r>
-        <w:rPr>
-          <w:rStyle w:val="CommentReference"/>
-        </w:rPr>
-        <w:commentReference w:id="128"/>
-      </w:r>
-      <w:commentRangeEnd w:id="129"/>
-      <w:r>
-        <w:rPr>
-          <w:rStyle w:val="CommentReference"/>
-        </w:rPr>
-        <w:commentReference w:id="129"/>
       </w:r>
       <w:r>
         <w:t xml:space="preserve">Normalized BI values were merged with the </w:t>
@@ -2570,9 +2513,90 @@
       <w:r>
         <w:t>phylogenetic imputation (refs</w:t>
       </w:r>
+      <w:commentRangeStart w:id="128"/>
+      <w:r>
+        <w:t>)</w:t>
+      </w:r>
+      <w:commentRangeEnd w:id="128"/>
+      <w:r>
+        <w:rPr>
+          <w:rStyle w:val="CommentReference"/>
+        </w:rPr>
+        <w:commentReference w:id="128"/>
+      </w:r>
+      <w:r>
+        <w:t xml:space="preserve">.  </w:t>
+      </w:r>
+      <w:commentRangeStart w:id="129"/>
+      <w:r>
+        <w:t xml:space="preserve">Ideally, the final dataset </w:t>
+      </w:r>
+      <w:r>
+        <w:t>should</w:t>
+      </w:r>
+      <w:r>
+        <w:t xml:space="preserve"> have more than </w:t>
+      </w:r>
+      <w:r>
+        <w:t xml:space="preserve">five continuous traits in order to tease apart </w:t>
+      </w:r>
+      <w:r>
+        <w:t xml:space="preserve">various ecosystem </w:t>
+      </w:r>
+      <w:r>
+        <w:t>roles</w:t>
+      </w:r>
+      <w:r>
+        <w:t xml:space="preserve"> (Diaz et al. 2016)</w:t>
+      </w:r>
+      <w:r>
+        <w:t>.</w:t>
+      </w:r>
+      <w:commentRangeEnd w:id="129"/>
+      <w:r>
+        <w:rPr>
+          <w:rStyle w:val="CommentReference"/>
+        </w:rPr>
+        <w:commentReference w:id="129"/>
+      </w:r>
+    </w:p>
+    <w:p>
+      <w:pPr>
+        <w:spacing w:line="276" w:lineRule="auto"/>
+        <w:ind w:firstLine="360"/>
+      </w:pPr>
+      <w:r>
+        <w:t>For our demonstration we</w:t>
+      </w:r>
+      <w:r>
+        <w:t xml:space="preserve"> use the dataset from McWilliam et al. (2018) </w:t>
+      </w:r>
+      <w:r>
+        <w:t>with</w:t>
+      </w:r>
+      <w:r>
+        <w:t xml:space="preserve"> </w:t>
+      </w:r>
+      <w:r>
+        <w:t>the following traits:</w:t>
+      </w:r>
+      <w:r>
+        <w:t xml:space="preserve"> growth </w:t>
+      </w:r>
+      <w:r>
+        <w:t>rate</w:t>
+      </w:r>
+      <w:r>
+        <w:t xml:space="preserve">, </w:t>
+      </w:r>
       <w:commentRangeStart w:id="130"/>
-      <w:r>
-        <w:t>)</w:t>
+      <w:commentRangeStart w:id="131"/>
+      <w:commentRangeStart w:id="132"/>
+      <w:r>
+        <w:t>c</w:t>
+      </w:r>
+      <w:r>
+        <w:t>orallite width</w:t>
       </w:r>
       <w:commentRangeEnd w:id="130"/>
       <w:r>
@@ -2581,101 +2605,97 @@
         </w:rPr>
         <w:commentReference w:id="130"/>
       </w:r>
-      <w:r>
-        <w:t xml:space="preserve">.  </w:t>
-      </w:r>
-      <w:commentRangeStart w:id="131"/>
-      <w:r>
-        <w:t xml:space="preserve">Ideally, the final dataset </w:t>
-      </w:r>
-      <w:r>
-        <w:t>should</w:t>
-      </w:r>
-      <w:r>
-        <w:t xml:space="preserve"> have more than </w:t>
-      </w:r>
-      <w:r>
-        <w:t xml:space="preserve">five continuous traits </w:t>
-      </w:r>
-      <w:proofErr w:type="gramStart"/>
-      <w:r>
-        <w:t>in order to</w:t>
-      </w:r>
-      <w:proofErr w:type="gramEnd"/>
-      <w:r>
-        <w:t xml:space="preserve"> tease apart </w:t>
-      </w:r>
-      <w:r>
-        <w:t xml:space="preserve">various ecosystem </w:t>
-      </w:r>
-      <w:r>
-        <w:t>roles</w:t>
-      </w:r>
-      <w:r>
-        <w:t xml:space="preserve"> (Diaz et al. 2016)</w:t>
-      </w:r>
+      <w:commentRangeEnd w:id="131"/>
+      <w:r>
+        <w:rPr>
+          <w:rStyle w:val="CommentReference"/>
+        </w:rPr>
+        <w:commentReference w:id="131"/>
+      </w:r>
+      <w:commentRangeEnd w:id="132"/>
+      <w:r>
+        <w:rPr>
+          <w:rStyle w:val="CommentReference"/>
+        </w:rPr>
+        <w:commentReference w:id="132"/>
+      </w:r>
+      <w:r>
+        <w:t xml:space="preserve">, </w:t>
+      </w:r>
+      <w:r>
+        <w:t>r</w:t>
+      </w:r>
+      <w:r>
+        <w:t>ugosity/branch spacing</w:t>
+      </w:r>
+      <w:r>
+        <w:t xml:space="preserve">, </w:t>
+      </w:r>
+      <w:r>
+        <w:t>s</w:t>
+      </w:r>
+      <w:r>
+        <w:t>urface area per unit volume</w:t>
+      </w:r>
+      <w:r>
+        <w:t xml:space="preserve">, </w:t>
+      </w:r>
+      <w:r>
+        <w:t>c</w:t>
+      </w:r>
+      <w:r>
+        <w:t>olony height</w:t>
+      </w:r>
+      <w:r>
+        <w:t xml:space="preserve">, </w:t>
+      </w:r>
+      <w:r>
+        <w:t>m</w:t>
+      </w:r>
+      <w:r>
+        <w:t>aximum colony size/diameter</w:t>
+      </w:r>
+      <w:r>
+        <w:t xml:space="preserve">, and </w:t>
+      </w:r>
+      <w:r>
+        <w:t>s</w:t>
+      </w:r>
+      <w:r>
+        <w:t>keletal density</w:t>
+      </w:r>
+      <w:commentRangeStart w:id="133"/>
       <w:r>
         <w:t>.</w:t>
       </w:r>
-      <w:commentRangeEnd w:id="131"/>
-      <w:r>
-        <w:rPr>
-          <w:rStyle w:val="CommentReference"/>
-        </w:rPr>
-        <w:commentReference w:id="131"/>
-      </w:r>
-    </w:p>
-    <w:p>
-      <w:pPr>
-        <w:spacing w:line="276" w:lineRule="auto"/>
-        <w:ind w:firstLine="360"/>
-      </w:pPr>
-      <w:r>
-        <w:t>For our demonstration we</w:t>
-      </w:r>
-      <w:r>
-        <w:t xml:space="preserve"> use the dataset from McWilliam et al. (2018) </w:t>
-      </w:r>
-      <w:r>
-        <w:t>with</w:t>
+      <w:commentRangeEnd w:id="133"/>
+      <w:r>
+        <w:rPr>
+          <w:rStyle w:val="CommentReference"/>
+        </w:rPr>
+        <w:commentReference w:id="133"/>
       </w:r>
       <w:r>
         <w:t xml:space="preserve"> </w:t>
       </w:r>
-      <w:r>
-        <w:t>the following traits:</w:t>
-      </w:r>
-      <w:r>
-        <w:t xml:space="preserve"> growth </w:t>
-      </w:r>
-      <w:r>
-        <w:t>rate</w:t>
-      </w:r>
-      <w:r>
-        <w:t xml:space="preserve">, </w:t>
-      </w:r>
-      <w:commentRangeStart w:id="132"/>
-      <w:commentRangeStart w:id="133"/>
       <w:commentRangeStart w:id="134"/>
       <w:r>
-        <w:t>c</w:t>
-      </w:r>
-      <w:r>
-        <w:t>orallite width</w:t>
-      </w:r>
-      <w:commentRangeEnd w:id="132"/>
-      <w:r>
-        <w:rPr>
-          <w:rStyle w:val="CommentReference"/>
-        </w:rPr>
-        <w:commentReference w:id="132"/>
-      </w:r>
-      <w:commentRangeEnd w:id="133"/>
-      <w:r>
-        <w:rPr>
-          <w:rStyle w:val="CommentReference"/>
-        </w:rPr>
-        <w:commentReference w:id="133"/>
+        <w:t>Missing trait</w:t>
+      </w:r>
+      <w:r>
+        <w:t xml:space="preserve"> data were filled</w:t>
+      </w:r>
+      <w:r>
+        <w:t xml:space="preserve"> based on species </w:t>
+      </w:r>
+      <w:r>
+        <w:t>growth form</w:t>
+      </w:r>
+      <w:r>
+        <w:t xml:space="preserve"> and taxonomic family</w:t>
+      </w:r>
+      <w:r>
+        <w:t xml:space="preserve"> as per McWilliam et al.</w:t>
       </w:r>
       <w:commentRangeEnd w:id="134"/>
       <w:r>
@@ -2683,91 +2703,6 @@
           <w:rStyle w:val="CommentReference"/>
         </w:rPr>
         <w:commentReference w:id="134"/>
-      </w:r>
-      <w:r>
-        <w:t xml:space="preserve">, </w:t>
-      </w:r>
-      <w:r>
-        <w:t>r</w:t>
-      </w:r>
-      <w:r>
-        <w:t>ugosity/branch spacing</w:t>
-      </w:r>
-      <w:r>
-        <w:t xml:space="preserve">, </w:t>
-      </w:r>
-      <w:r>
-        <w:t>s</w:t>
-      </w:r>
-      <w:r>
-        <w:t>urface area per unit volume</w:t>
-      </w:r>
-      <w:r>
-        <w:t xml:space="preserve">, </w:t>
-      </w:r>
-      <w:r>
-        <w:t>c</w:t>
-      </w:r>
-      <w:r>
-        <w:t>olony height</w:t>
-      </w:r>
-      <w:r>
-        <w:t xml:space="preserve">, </w:t>
-      </w:r>
-      <w:r>
-        <w:t>m</w:t>
-      </w:r>
-      <w:r>
-        <w:t>aximum colony size/diameter</w:t>
-      </w:r>
-      <w:r>
-        <w:t xml:space="preserve">, and </w:t>
-      </w:r>
-      <w:r>
-        <w:t>s</w:t>
-      </w:r>
-      <w:r>
-        <w:t>keletal density</w:t>
-      </w:r>
-      <w:commentRangeStart w:id="135"/>
-      <w:r>
-        <w:t>.</w:t>
-      </w:r>
-      <w:commentRangeEnd w:id="135"/>
-      <w:r>
-        <w:rPr>
-          <w:rStyle w:val="CommentReference"/>
-        </w:rPr>
-        <w:commentReference w:id="135"/>
-      </w:r>
-      <w:r>
-        <w:t xml:space="preserve"> </w:t>
-      </w:r>
-      <w:commentRangeStart w:id="136"/>
-      <w:r>
-        <w:t>Missing trait</w:t>
-      </w:r>
-      <w:r>
-        <w:t xml:space="preserve"> data were filled</w:t>
-      </w:r>
-      <w:r>
-        <w:t xml:space="preserve"> based on species </w:t>
-      </w:r>
-      <w:r>
-        <w:t>growth form</w:t>
-      </w:r>
-      <w:r>
-        <w:t xml:space="preserve"> and taxonomic family</w:t>
-      </w:r>
-      <w:r>
-        <w:t xml:space="preserve"> as per McWilliam et al.</w:t>
-      </w:r>
-      <w:commentRangeEnd w:id="136"/>
-      <w:r>
-        <w:rPr>
-          <w:rStyle w:val="CommentReference"/>
-        </w:rPr>
-        <w:commentReference w:id="136"/>
       </w:r>
       <w:r>
         <w:t xml:space="preserve"> (2018). The trait space was calculated using </w:t>
@@ -2859,15 +2794,7 @@
         <w:t>1963</w:t>
       </w:r>
       <w:r>
-        <w:t xml:space="preserve">). Within our trait space, builders are </w:t>
-      </w:r>
-      <w:proofErr w:type="gramStart"/>
-      <w:r>
-        <w:t>large in size</w:t>
-      </w:r>
-      <w:proofErr w:type="gramEnd"/>
-      <w:r>
-        <w:t xml:space="preserve"> (tall and wide) with voluminous skeleton, fillers are highly branching and large in size, and cementers are large and flat</w:t>
+        <w:t>). Within our trait space, builders are large in size (tall and wide) with voluminous skeleton, fillers are highly branching and large in size, and cementers are large and flat</w:t>
       </w:r>
       <w:r>
         <w:t xml:space="preserve"> (Fig. 1B).</w:t>
@@ -3100,18 +3027,39 @@
       <w:r>
         <w:t>[</w:t>
       </w:r>
+      <w:commentRangeStart w:id="135"/>
+      <w:commentRangeStart w:id="136"/>
       <w:commentRangeStart w:id="137"/>
+      <w:r>
+        <w:t xml:space="preserve">Restorability is currently just based on growth form </w:t>
+      </w:r>
+      <w:commentRangeEnd w:id="135"/>
+      <w:r>
+        <w:rPr>
+          <w:rStyle w:val="CommentReference"/>
+        </w:rPr>
+        <w:commentReference w:id="135"/>
+      </w:r>
+      <w:commentRangeEnd w:id="136"/>
+      <w:r>
+        <w:rPr>
+          <w:rStyle w:val="CommentReference"/>
+        </w:rPr>
+        <w:commentReference w:id="136"/>
+      </w:r>
+      <w:commentRangeEnd w:id="137"/>
+      <w:r>
+        <w:rPr>
+          <w:rStyle w:val="CommentReference"/>
+        </w:rPr>
+        <w:commentReference w:id="137"/>
+      </w:r>
+      <w:r>
+        <w:t>which might be enough for a demonstration paper like this, but needs work / thought</w:t>
+      </w:r>
       <w:commentRangeStart w:id="138"/>
-      <w:commentRangeStart w:id="139"/>
-      <w:r>
-        <w:t xml:space="preserve">Restorability is currently just based on growth form </w:t>
-      </w:r>
-      <w:commentRangeEnd w:id="137"/>
-      <w:r>
-        <w:rPr>
-          <w:rStyle w:val="CommentReference"/>
-        </w:rPr>
-        <w:commentReference w:id="137"/>
+      <w:r>
+        <w:t>.</w:t>
       </w:r>
       <w:commentRangeEnd w:id="138"/>
       <w:r>
@@ -3119,27 +3067,6 @@
           <w:rStyle w:val="CommentReference"/>
         </w:rPr>
         <w:commentReference w:id="138"/>
-      </w:r>
-      <w:commentRangeEnd w:id="139"/>
-      <w:r>
-        <w:rPr>
-          <w:rStyle w:val="CommentReference"/>
-        </w:rPr>
-        <w:commentReference w:id="139"/>
-      </w:r>
-      <w:r>
-        <w:t>which might be enough for a demonstration paper like this, but needs work / thought</w:t>
-      </w:r>
-      <w:commentRangeStart w:id="140"/>
-      <w:r>
-        <w:t>.</w:t>
-      </w:r>
-      <w:commentRangeEnd w:id="140"/>
-      <w:r>
-        <w:rPr>
-          <w:rStyle w:val="CommentReference"/>
-        </w:rPr>
-        <w:commentReference w:id="140"/>
       </w:r>
       <w:r>
         <w:t>]</w:t>
@@ -3292,16 +3219,16 @@
       <w:r>
         <w:t>builders, fillers, and cementers</w:t>
       </w:r>
-      <w:commentRangeStart w:id="141"/>
+      <w:commentRangeStart w:id="139"/>
       <w:r>
         <w:t xml:space="preserve"> </w:t>
       </w:r>
-      <w:commentRangeEnd w:id="141"/>
-      <w:r>
-        <w:rPr>
-          <w:rStyle w:val="CommentReference"/>
-        </w:rPr>
-        <w:commentReference w:id="141"/>
+      <w:commentRangeEnd w:id="139"/>
+      <w:r>
+        <w:rPr>
+          <w:rStyle w:val="CommentReference"/>
+        </w:rPr>
+        <w:commentReference w:id="139"/>
       </w:r>
       <w:r>
         <w:t xml:space="preserve">and also included areas of trait space </w:t>
@@ -3362,7 +3289,7 @@
       <w:r>
         <w:t xml:space="preserve"> alone</w:t>
       </w:r>
-      <w:ins w:id="142" w:author="Doropoulos, Christopher (O&amp;A, St. Lucia)" w:date="2020-10-25T12:36:00Z">
+      <w:ins w:id="140" w:author="Doropoulos, Christopher (O&amp;A, St. Lucia)" w:date="2020-10-25T12:36:00Z">
         <w:r>
           <w:t>,</w:t>
         </w:r>
@@ -3434,13 +3361,8 @@
       <w:r>
         <w:t xml:space="preserve">, several </w:t>
       </w:r>
-      <w:proofErr w:type="gramStart"/>
-      <w:r>
-        <w:t>highly-ranked</w:t>
-      </w:r>
-      <w:proofErr w:type="gramEnd"/>
-      <w:r>
-        <w:t xml:space="preserve"> “winners” </w:t>
+      <w:r>
+        <w:t xml:space="preserve">highly-ranked “winners” </w:t>
       </w:r>
       <w:r>
         <w:t>that occupied</w:t>
@@ -3469,7 +3391,7 @@
       <w:r>
         <w:t xml:space="preserve"> trait space. </w:t>
       </w:r>
-      <w:commentRangeStart w:id="143"/>
+      <w:commentRangeStart w:id="141"/>
       <w:r>
         <w:t>Including</w:t>
       </w:r>
@@ -3506,12 +3428,12 @@
       <w:r>
         <w:t xml:space="preserve">switching species that are difficult to restore with those more easily restored while retaining an even spread of species in trait space and weighting for ecological winners. </w:t>
       </w:r>
-      <w:commentRangeEnd w:id="143"/>
-      <w:r>
-        <w:rPr>
-          <w:rStyle w:val="CommentReference"/>
-        </w:rPr>
-        <w:commentReference w:id="143"/>
+      <w:commentRangeEnd w:id="141"/>
+      <w:r>
+        <w:rPr>
+          <w:rStyle w:val="CommentReference"/>
+        </w:rPr>
+        <w:commentReference w:id="141"/>
       </w:r>
       <w:r>
         <w:t>By s</w:t>
@@ -3658,16 +3580,16 @@
       <w:r>
         <w:t xml:space="preserve">rather than make recommendation, </w:t>
       </w:r>
-      <w:commentRangeStart w:id="144"/>
+      <w:commentRangeStart w:id="142"/>
       <w:r>
         <w:t>species names are not given</w:t>
       </w:r>
-      <w:commentRangeEnd w:id="144"/>
-      <w:r>
-        <w:rPr>
-          <w:rStyle w:val="CommentReference"/>
-        </w:rPr>
-        <w:commentReference w:id="144"/>
+      <w:commentRangeEnd w:id="142"/>
+      <w:r>
+        <w:rPr>
+          <w:rStyle w:val="CommentReference"/>
+        </w:rPr>
+        <w:commentReference w:id="142"/>
       </w:r>
       <w:r>
         <w:t>.</w:t>
@@ -3763,23 +3685,15 @@
         <w:spacing w:line="276" w:lineRule="auto"/>
       </w:pPr>
       <w:r>
-        <w:t xml:space="preserve">Selecting species based on beneficial ecological, </w:t>
-      </w:r>
-      <w:proofErr w:type="gramStart"/>
-      <w:r>
-        <w:t>biogeographical</w:t>
-      </w:r>
-      <w:proofErr w:type="gramEnd"/>
-      <w:r>
-        <w:t xml:space="preserve"> and evolutionary characteristics will likely miss important ecosystem functions. In this example,</w:t>
-      </w:r>
-      <w:commentRangeStart w:id="145"/>
+        <w:t>Selecting species based on beneficial ecological, biogeographical and evolutionary characteristics will likely miss important ecosystem functions. In this example,</w:t>
+      </w:r>
+      <w:commentRangeStart w:id="143"/>
       <w:r>
         <w:t xml:space="preserve"> “fillers” would</w:t>
       </w:r>
-      <w:commentRangeEnd w:id="145"/>
-      <w:r>
-        <w:commentReference w:id="145"/>
+      <w:commentRangeEnd w:id="143"/>
+      <w:r>
+        <w:commentReference w:id="143"/>
       </w:r>
       <w:r>
         <w:t xml:space="preserve"> have been missed.</w:t>
@@ -3821,7 +3735,7 @@
       <w:r>
         <w:t xml:space="preserve"> or a balance of the two</w:t>
       </w:r>
-      <w:del w:id="146" w:author="Kate Quigley" w:date="2020-10-11T02:40:00Z">
+      <w:del w:id="144" w:author="Kate Quigley" w:date="2020-10-11T02:40:00Z">
         <w:r>
           <w:delText>.</w:delText>
         </w:r>
@@ -4229,7 +4143,15 @@
       </w:r>
       <w:proofErr w:type="spellEnd"/>
       <w:r>
-        <w:t xml:space="preserve"> T, Pandolfi JM, </w:t>
+        <w:t xml:space="preserve"> T, </w:t>
+      </w:r>
+      <w:proofErr w:type="spellStart"/>
+      <w:r>
+        <w:t>Pandolfi</w:t>
+      </w:r>
+      <w:proofErr w:type="spellEnd"/>
+      <w:r>
+        <w:t xml:space="preserve"> JM, </w:t>
       </w:r>
       <w:proofErr w:type="spellStart"/>
       <w:r>
@@ -4852,8 +4774,8 @@
       <w:pPr>
         <w:spacing w:line="276" w:lineRule="auto"/>
       </w:pPr>
-      <w:commentRangeStart w:id="147"/>
-      <w:commentRangeStart w:id="148"/>
+      <w:commentRangeStart w:id="145"/>
+      <w:commentRangeStart w:id="146"/>
       <w:r>
         <w:rPr>
           <w:b/>
@@ -4861,16 +4783,16 @@
         </w:rPr>
         <w:t>Figure 3</w:t>
       </w:r>
-      <w:commentRangeEnd w:id="147"/>
-      <w:r>
-        <w:commentReference w:id="147"/>
-      </w:r>
-      <w:commentRangeEnd w:id="148"/>
-      <w:r>
-        <w:rPr>
-          <w:rStyle w:val="CommentReference"/>
-        </w:rPr>
-        <w:commentReference w:id="148"/>
+      <w:commentRangeEnd w:id="145"/>
+      <w:r>
+        <w:commentReference w:id="145"/>
+      </w:r>
+      <w:commentRangeEnd w:id="146"/>
+      <w:r>
+        <w:rPr>
+          <w:rStyle w:val="CommentReference"/>
+        </w:rPr>
+        <w:commentReference w:id="146"/>
       </w:r>
       <w:r>
         <w:t>.</w:t>
@@ -5171,13 +5093,8 @@
         <w:annotationRef/>
       </w:r>
       <w:r>
-        <w:t>Maybe – likelihood of successful restoration given that</w:t>
-      </w:r>
-      <w:proofErr w:type="gramStart"/>
-      <w:r>
-        <w:t>…..</w:t>
-      </w:r>
-      <w:proofErr w:type="gramEnd"/>
+        <w:t>Maybe – likelihood of successful restoration given that…..</w:t>
+      </w:r>
     </w:p>
   </w:comment>
   <w:comment w:id="12" w:author="David Suggett" w:date="2020-10-20T12:11:00Z" w:initials="DS">
@@ -5245,13 +5162,16 @@
         <w:annotationRef/>
       </w:r>
       <w:r>
-        <w:t>Coming back to this now after reading the MS. This is not what ‘restorability’ did analytically in its current approach (i.e., only growth form). So need to consolidate depending on how moves forward</w:t>
+        <w:t xml:space="preserve">Coming back to this now after reading the MS. This is not what ‘restorability’ did analytically in its current approach (i.e., only growth form). </w:t>
       </w:r>
       <w:proofErr w:type="gramStart"/>
       <w:r>
-        <w:t>…..</w:t>
+        <w:t>So</w:t>
       </w:r>
       <w:proofErr w:type="gramEnd"/>
+      <w:r>
+        <w:t xml:space="preserve"> need to consolidate depending on how moves forward…..</w:t>
+      </w:r>
     </w:p>
   </w:comment>
   <w:comment w:id="22" w:author="Madeleine van Oppen" w:date="2020-10-14T08:41:00Z" w:initials="MvO">
@@ -5282,19 +5202,11 @@
         <w:annotationRef/>
       </w:r>
       <w:r>
-        <w:t xml:space="preserve">Thank you! </w:t>
-      </w:r>
-      <w:proofErr w:type="gramStart"/>
-      <w:r>
-        <w:t>Hopefully</w:t>
-      </w:r>
-      <w:proofErr w:type="gramEnd"/>
-      <w:r>
-        <w:t xml:space="preserve"> all queries are dealt with or answered. I think the difference between protection and restoration lies in the last step of the 3-part process. </w:t>
+        <w:t xml:space="preserve">Thank you! Hopefully all queries are dealt with or answered. I think the difference between protection and restoration lies in the last step of the 3-part process. </w:t>
       </w:r>
     </w:p>
   </w:comment>
-  <w:comment w:id="26" w:author="Doropoulos, Christopher (O&amp;A, St. Lucia)" w:date="2020-10-25T10:52:00Z" w:initials="dor078">
+  <w:comment w:id="24" w:author="Doropoulos, Christopher (O&amp;A, St. Lucia)" w:date="2020-10-25T10:52:00Z" w:initials="dor078">
     <w:p>
       <w:pPr>
         <w:pStyle w:val="CommentText"/>
@@ -5336,7 +5248,7 @@
       </w:r>
     </w:p>
   </w:comment>
-  <w:comment w:id="28" w:author="David Suggett" w:date="2020-10-20T12:20:00Z" w:initials="DS">
+  <w:comment w:id="26" w:author="David Suggett" w:date="2020-10-20T12:20:00Z" w:initials="DS">
     <w:p>
       <w:pPr>
         <w:pStyle w:val="CommentText"/>
@@ -5352,7 +5264,7 @@
       </w:r>
     </w:p>
   </w:comment>
-  <w:comment w:id="27" w:author="David Suggett" w:date="2020-10-20T12:25:00Z" w:initials="DS">
+  <w:comment w:id="25" w:author="David Suggett" w:date="2020-10-20T12:25:00Z" w:initials="DS">
     <w:p>
       <w:pPr>
         <w:pStyle w:val="CommentText"/>
@@ -5382,7 +5294,7 @@
       </w:r>
     </w:p>
   </w:comment>
-  <w:comment w:id="29" w:author="Kate Quigley" w:date="2020-10-11T11:42:00Z" w:initials="KQ">
+  <w:comment w:id="27" w:author="Kate Quigley" w:date="2020-10-11T11:42:00Z" w:initials="KQ">
     <w:p>
       <w:r>
         <w:t>what we want to avoid</w:t>
@@ -5392,7 +5304,7 @@
       </w:r>
     </w:p>
   </w:comment>
-  <w:comment w:id="24" w:author="Madeleine van Oppen" w:date="2020-10-14T08:40:00Z" w:initials="MvO">
+  <w:comment w:id="36" w:author="Madeleine van Oppen" w:date="2020-10-14T08:42:00Z" w:initials="MvO">
     <w:p>
       <w:pPr>
         <w:pStyle w:val="CommentText"/>
@@ -5404,24 +5316,11 @@
         <w:annotationRef/>
       </w:r>
       <w:r>
-        <w:t>We need to distinguish between protection and restoration. For instance, restorability is not an issue for protection, but it is for restoration.</w:t>
-      </w:r>
-    </w:p>
-    <w:p>
-      <w:pPr>
-        <w:pStyle w:val="CommentText"/>
-      </w:pPr>
-      <w:r>
-        <w:t xml:space="preserve"> I think this paper is about restoration, correct? </w:t>
-      </w:r>
-    </w:p>
-    <w:p>
-      <w:pPr>
-        <w:pStyle w:val="CommentText"/>
-      </w:pPr>
+        <w:t>As per David Bellwood recent publications and the Wolfe et al paper. There will be examples from the terrestrial environment too I suspect?</w:t>
+      </w:r>
     </w:p>
   </w:comment>
-  <w:comment w:id="25" w:author="Joshua Madin" w:date="2020-10-15T13:08:00Z" w:initials="JM">
+  <w:comment w:id="39" w:author="David Suggett" w:date="2020-10-20T12:17:00Z" w:initials="DS">
     <w:p>
       <w:pPr>
         <w:pStyle w:val="CommentText"/>
@@ -5433,19 +5332,11 @@
         <w:annotationRef/>
       </w:r>
       <w:r>
-        <w:t xml:space="preserve">I think </w:t>
-      </w:r>
-      <w:proofErr w:type="gramStart"/>
-      <w:r>
-        <w:t>they’re</w:t>
-      </w:r>
-      <w:proofErr w:type="gramEnd"/>
-      <w:r>
-        <w:t xml:space="preserve"> different levels of the process we outline. Protection would be the result of the first two steps, the third step for restoration.  I define below. </w:t>
+        <w:t>https://www.nature.com/articles/s41586-020-2784-9</w:t>
       </w:r>
     </w:p>
   </w:comment>
-  <w:comment w:id="38" w:author="Madeleine van Oppen" w:date="2020-10-14T08:42:00Z" w:initials="MvO">
+  <w:comment w:id="41" w:author="Doropoulos, Christopher (O&amp;A, St. Lucia)" w:date="2020-10-25T11:09:00Z" w:initials="dor078">
     <w:p>
       <w:pPr>
         <w:pStyle w:val="CommentText"/>
@@ -5457,48 +5348,11 @@
         <w:annotationRef/>
       </w:r>
       <w:r>
-        <w:t xml:space="preserve">As per David Bellwood recent publications and the Wolfe et al paper. There will be examples from the terrestrial environment too I </w:t>
-      </w:r>
-      <w:proofErr w:type="gramStart"/>
-      <w:r>
-        <w:t>suspect?</w:t>
-      </w:r>
-      <w:proofErr w:type="gramEnd"/>
+        <w:t>https://conbio.onlinelibrary.wiley.com/doi/abs/10.1111/cobi.12391</w:t>
+      </w:r>
     </w:p>
   </w:comment>
-  <w:comment w:id="41" w:author="David Suggett" w:date="2020-10-20T12:17:00Z" w:initials="DS">
-    <w:p>
-      <w:pPr>
-        <w:pStyle w:val="CommentText"/>
-      </w:pPr>
-      <w:r>
-        <w:rPr>
-          <w:rStyle w:val="CommentReference"/>
-        </w:rPr>
-        <w:annotationRef/>
-      </w:r>
-      <w:r>
-        <w:t>https://www.nature.com/articles/s41586-020-2784-9</w:t>
-      </w:r>
-    </w:p>
-  </w:comment>
-  <w:comment w:id="43" w:author="Doropoulos, Christopher (O&amp;A, St. Lucia)" w:date="2020-10-25T11:09:00Z" w:initials="dor078">
-    <w:p>
-      <w:pPr>
-        <w:pStyle w:val="CommentText"/>
-      </w:pPr>
-      <w:r>
-        <w:rPr>
-          <w:rStyle w:val="CommentReference"/>
-        </w:rPr>
-        <w:annotationRef/>
-      </w:r>
-      <w:r>
-        <w:t>https://conbio.onlinelibrary.wiley.com/doi/abs/10.1111/cobi.12391</w:t>
-      </w:r>
-    </w:p>
-  </w:comment>
-  <w:comment w:id="87" w:author="Doropoulos, Christopher (O&amp;A, St. Lucia)" w:date="2020-10-25T11:16:00Z" w:initials="dor078">
+  <w:comment w:id="85" w:author="Doropoulos, Christopher (O&amp;A, St. Lucia)" w:date="2020-10-25T11:16:00Z" w:initials="dor078">
     <w:p>
       <w:pPr>
         <w:pStyle w:val="CommentText"/>
@@ -5543,7 +5397,7 @@
       </w:r>
     </w:p>
   </w:comment>
-  <w:comment w:id="88" w:author="David Suggett" w:date="2020-10-20T12:20:00Z" w:initials="DS">
+  <w:comment w:id="86" w:author="David Suggett" w:date="2020-10-20T12:20:00Z" w:initials="DS">
     <w:p>
       <w:pPr>
         <w:pStyle w:val="CommentText"/>
@@ -5582,7 +5436,7 @@
       </w:pPr>
     </w:p>
   </w:comment>
-  <w:comment w:id="89" w:author="Doropoulos, Christopher (O&amp;A, St. Lucia)" w:date="2020-10-25T11:12:00Z" w:initials="dor078">
+  <w:comment w:id="87" w:author="Doropoulos, Christopher (O&amp;A, St. Lucia)" w:date="2020-10-25T11:12:00Z" w:initials="dor078">
     <w:p>
       <w:pPr>
         <w:pStyle w:val="CommentText"/>
@@ -5606,7 +5460,7 @@
       </w:r>
     </w:p>
   </w:comment>
-  <w:comment w:id="90" w:author="Doropoulos, Christopher (O&amp;A, St. Lucia)" w:date="2020-10-25T11:24:00Z" w:initials="dor078">
+  <w:comment w:id="88" w:author="Doropoulos, Christopher (O&amp;A, St. Lucia)" w:date="2020-10-25T11:24:00Z" w:initials="dor078">
     <w:p>
       <w:pPr>
         <w:pStyle w:val="CommentText"/>
@@ -5630,7 +5484,7 @@
       </w:r>
     </w:p>
   </w:comment>
-  <w:comment w:id="93" w:author="Cynthia Riginos" w:date="2020-10-19T16:07:00Z" w:initials="CR">
+  <w:comment w:id="91" w:author="Cynthia Riginos" w:date="2020-10-19T16:07:00Z" w:initials="CR">
     <w:p>
       <w:pPr>
         <w:pStyle w:val="CommentText"/>
@@ -5646,7 +5500,7 @@
       </w:r>
     </w:p>
   </w:comment>
-  <w:comment w:id="94" w:author="Doropoulos, Christopher (O&amp;A, St. Lucia)" w:date="2020-10-25T11:30:00Z" w:initials="dor078">
+  <w:comment w:id="92" w:author="Doropoulos, Christopher (O&amp;A, St. Lucia)" w:date="2020-10-25T11:30:00Z" w:initials="dor078">
     <w:p>
       <w:pPr>
         <w:pStyle w:val="CommentText"/>
@@ -5657,51 +5511,128 @@
         </w:rPr>
         <w:annotationRef/>
       </w:r>
+      <w:r>
+        <w:t xml:space="preserve">There’s a lot going on in this sentence and they don’t always go hand in hand. Perhaps needs to be split into more discrete points. </w:t>
+      </w:r>
+    </w:p>
+    <w:p>
+      <w:pPr>
+        <w:pStyle w:val="CommentText"/>
+      </w:pPr>
+    </w:p>
+    <w:p>
+      <w:pPr>
+        <w:pStyle w:val="CommentText"/>
+      </w:pPr>
+      <w:r>
+        <w:t>First – avoid and examples</w:t>
+      </w:r>
+    </w:p>
+    <w:p>
+      <w:pPr>
+        <w:pStyle w:val="CommentText"/>
+      </w:pPr>
+      <w:r>
+        <w:t>Second – resist and examples</w:t>
+      </w:r>
+    </w:p>
+    <w:p>
+      <w:pPr>
+        <w:pStyle w:val="CommentText"/>
+      </w:pPr>
+      <w:r>
+        <w:t xml:space="preserve">Third – recover and examples (although covered two sentences later) </w:t>
+      </w:r>
+    </w:p>
+    <w:p>
+      <w:pPr>
+        <w:pStyle w:val="CommentText"/>
+      </w:pPr>
+    </w:p>
+  </w:comment>
+  <w:comment w:id="93" w:author="Doropoulos, Christopher (O&amp;A, St. Lucia)" w:date="2020-10-25T11:28:00Z" w:initials="dor078">
+    <w:p>
+      <w:pPr>
+        <w:pStyle w:val="CommentText"/>
+      </w:pPr>
+      <w:r>
+        <w:rPr>
+          <w:rStyle w:val="CommentReference"/>
+        </w:rPr>
+        <w:annotationRef/>
+      </w:r>
+      <w:r>
+        <w:t>https://esajournals.onlinelibrary.wiley.com/doi/abs/10.1890/03-4017</w:t>
+      </w:r>
+    </w:p>
+  </w:comment>
+  <w:comment w:id="95" w:author="Kate Quigley" w:date="2020-10-11T11:54:00Z" w:initials="KQ">
+    <w:p>
+      <w:r>
+        <w:t xml:space="preserve">What would you like to say here? That adaptation happens faster in large pop sizes or with specific traits? I would look to </w:t>
+      </w:r>
+      <w:proofErr w:type="spellStart"/>
+      <w:r>
+        <w:t>sickleback</w:t>
+      </w:r>
+      <w:proofErr w:type="spellEnd"/>
+      <w:r>
+        <w:t xml:space="preserve"> examples for fast </w:t>
+      </w:r>
+      <w:proofErr w:type="spellStart"/>
+      <w:r>
+        <w:t>adatpation</w:t>
+      </w:r>
+      <w:proofErr w:type="spellEnd"/>
+      <w:r>
+        <w:t xml:space="preserve"> in the wild.</w:t>
+      </w:r>
+      <w:r>
+        <w:annotationRef/>
+      </w:r>
+    </w:p>
+  </w:comment>
+  <w:comment w:id="96" w:author="Joshua Madin" w:date="2020-10-15T08:54:00Z" w:initials="JM">
+    <w:p>
+      <w:pPr>
+        <w:pStyle w:val="CommentText"/>
+      </w:pPr>
+      <w:r>
+        <w:rPr>
+          <w:rStyle w:val="CommentReference"/>
+        </w:rPr>
+        <w:annotationRef/>
+      </w:r>
+      <w:r>
+        <w:t>Something like that would do. I was thinking Madelaine would probably know or examples from her work with Ruth and Hollie.</w:t>
+      </w:r>
+    </w:p>
+  </w:comment>
+  <w:comment w:id="94" w:author="Cynthia Riginos" w:date="2020-10-19T15:54:00Z" w:initials="CR">
+    <w:p>
+      <w:pPr>
+        <w:pStyle w:val="CommentText"/>
+      </w:pPr>
+      <w:r>
+        <w:rPr>
+          <w:rStyle w:val="CommentReference"/>
+        </w:rPr>
+        <w:annotationRef/>
+      </w:r>
+      <w:r>
+        <w:t xml:space="preserve">I would point to species with high standing genetic variation and absences of multivariate genetic constraints as being </w:t>
+      </w:r>
       <w:proofErr w:type="gramStart"/>
       <w:r>
-        <w:t>There’s</w:t>
+        <w:t>ideal  (</w:t>
       </w:r>
       <w:proofErr w:type="gramEnd"/>
       <w:r>
-        <w:t xml:space="preserve"> a lot going on in this sentence and they don’t always go hand in hand. Perhaps needs to be split into more discrete points. </w:t>
-      </w:r>
-    </w:p>
-    <w:p>
-      <w:pPr>
-        <w:pStyle w:val="CommentText"/>
-      </w:pPr>
-    </w:p>
-    <w:p>
-      <w:pPr>
-        <w:pStyle w:val="CommentText"/>
-      </w:pPr>
-      <w:r>
-        <w:t>First – avoid and examples</w:t>
-      </w:r>
-    </w:p>
-    <w:p>
-      <w:pPr>
-        <w:pStyle w:val="CommentText"/>
-      </w:pPr>
-      <w:r>
-        <w:t>Second – resist and examples</w:t>
-      </w:r>
-    </w:p>
-    <w:p>
-      <w:pPr>
-        <w:pStyle w:val="CommentText"/>
-      </w:pPr>
-      <w:r>
-        <w:t xml:space="preserve">Third – recover and examples (although covered two sentences later) </w:t>
-      </w:r>
-    </w:p>
-    <w:p>
-      <w:pPr>
-        <w:pStyle w:val="CommentText"/>
-      </w:pPr>
+        <w:t>which of course we don’t really know for any coral species!) -&gt; the classic examples are rainforest flies.  I can write 1+ sentences here if you wish.</w:t>
+      </w:r>
     </w:p>
   </w:comment>
-  <w:comment w:id="95" w:author="Doropoulos, Christopher (O&amp;A, St. Lucia)" w:date="2020-10-25T11:28:00Z" w:initials="dor078">
+  <w:comment w:id="98" w:author="Cynthia Riginos" w:date="2020-10-19T15:59:00Z" w:initials="CR">
     <w:p>
       <w:pPr>
         <w:pStyle w:val="CommentText"/>
@@ -5713,170 +5644,75 @@
         <w:annotationRef/>
       </w:r>
       <w:r>
-        <w:t>https://esajournals.onlinelibrary.wiley.com/doi/abs/10.1890/03-4017</w:t>
+        <w:t>And phylogenetic variation too? (or maybe that comes out later)</w:t>
       </w:r>
     </w:p>
   </w:comment>
-  <w:comment w:id="97" w:author="Kate Quigley" w:date="2020-10-11T11:54:00Z" w:initials="KQ">
-    <w:p>
-      <w:r>
-        <w:t xml:space="preserve">What would you like to say here? That adaptation happens faster in large pop sizes or with specific traits? I would look to </w:t>
+  <w:comment w:id="99" w:author="David Suggett" w:date="2020-10-20T12:33:00Z" w:initials="DS">
+    <w:p>
+      <w:pPr>
+        <w:pStyle w:val="CommentText"/>
+      </w:pPr>
+      <w:r>
+        <w:rPr>
+          <w:rStyle w:val="CommentReference"/>
+        </w:rPr>
+        <w:annotationRef/>
+      </w:r>
+      <w:r>
+        <w:t>Optimum</w:t>
+      </w:r>
+    </w:p>
+  </w:comment>
+  <w:comment w:id="105" w:author="David Suggett" w:date="2020-10-20T13:06:00Z" w:initials="DS">
+    <w:p>
+      <w:pPr>
+        <w:pStyle w:val="CommentText"/>
+      </w:pPr>
+      <w:r>
+        <w:rPr>
+          <w:rStyle w:val="CommentReference"/>
+        </w:rPr>
+        <w:annotationRef/>
+      </w:r>
+      <w:r>
+        <w:t xml:space="preserve">I’m assuming: Darling ES, Alvarez-Filip L, Oliver TA, McClanahan TR, </w:t>
       </w:r>
       <w:proofErr w:type="spellStart"/>
       <w:r>
-        <w:t>sickleback</w:t>
+        <w:t>Côté</w:t>
       </w:r>
       <w:proofErr w:type="spellEnd"/>
       <w:r>
-        <w:t xml:space="preserve"> examples for fast </w:t>
-      </w:r>
-      <w:proofErr w:type="spellStart"/>
-      <w:r>
-        <w:t>adatpation</w:t>
-      </w:r>
-      <w:proofErr w:type="spellEnd"/>
-      <w:r>
-        <w:t xml:space="preserve"> in the wild.</w:t>
-      </w:r>
-      <w:r>
+        <w:t xml:space="preserve"> IM, Bellwood D</w:t>
+      </w:r>
+    </w:p>
+    <w:p>
+      <w:pPr>
+        <w:pStyle w:val="CommentText"/>
+      </w:pPr>
+      <w:r>
+        <w:t>(2012) Evaluating life-history strategies of reef corals from species traits. Ecology Letters 15:1378–1386</w:t>
+      </w:r>
+    </w:p>
+  </w:comment>
+  <w:comment w:id="107" w:author="Cynthia Riginos" w:date="2020-10-19T16:00:00Z" w:initials="CR">
+    <w:p>
+      <w:pPr>
+        <w:pStyle w:val="CommentText"/>
+      </w:pPr>
+      <w:r>
+        <w:rPr>
+          <w:rStyle w:val="CommentReference"/>
+        </w:rPr>
         <w:annotationRef/>
       </w:r>
+      <w:r>
+        <w:t xml:space="preserve">Will it for sure? Or generally speaking they are correlated? </w:t>
+      </w:r>
     </w:p>
   </w:comment>
-  <w:comment w:id="98" w:author="Joshua Madin" w:date="2020-10-15T08:54:00Z" w:initials="JM">
-    <w:p>
-      <w:pPr>
-        <w:pStyle w:val="CommentText"/>
-      </w:pPr>
-      <w:r>
-        <w:rPr>
-          <w:rStyle w:val="CommentReference"/>
-        </w:rPr>
-        <w:annotationRef/>
-      </w:r>
-      <w:r>
-        <w:t>Something like that would do. I was thinking Madelaine would probably know or examples from her work with Ruth and Hollie.</w:t>
-      </w:r>
-    </w:p>
-  </w:comment>
-  <w:comment w:id="96" w:author="Cynthia Riginos" w:date="2020-10-19T15:54:00Z" w:initials="CR">
-    <w:p>
-      <w:pPr>
-        <w:pStyle w:val="CommentText"/>
-      </w:pPr>
-      <w:r>
-        <w:rPr>
-          <w:rStyle w:val="CommentReference"/>
-        </w:rPr>
-        <w:annotationRef/>
-      </w:r>
-      <w:r>
-        <w:t xml:space="preserve">I would point to species with high standing genetic variation and absences of multivariate genetic constraints as being </w:t>
-      </w:r>
-      <w:proofErr w:type="gramStart"/>
-      <w:r>
-        <w:t>ideal  (</w:t>
-      </w:r>
-      <w:proofErr w:type="gramEnd"/>
-      <w:r>
-        <w:t>which of course we don’t really know for any coral species!) -&gt; the classic examples are rainforest flies.  I can write 1+ sentences here if you wish.</w:t>
-      </w:r>
-    </w:p>
-  </w:comment>
-  <w:comment w:id="100" w:author="Cynthia Riginos" w:date="2020-10-19T15:59:00Z" w:initials="CR">
-    <w:p>
-      <w:pPr>
-        <w:pStyle w:val="CommentText"/>
-      </w:pPr>
-      <w:r>
-        <w:rPr>
-          <w:rStyle w:val="CommentReference"/>
-        </w:rPr>
-        <w:annotationRef/>
-      </w:r>
-      <w:r>
-        <w:t>And phylogenetic variation too? (or maybe that comes out later)</w:t>
-      </w:r>
-    </w:p>
-  </w:comment>
-  <w:comment w:id="101" w:author="David Suggett" w:date="2020-10-20T12:33:00Z" w:initials="DS">
-    <w:p>
-      <w:pPr>
-        <w:pStyle w:val="CommentText"/>
-      </w:pPr>
-      <w:r>
-        <w:rPr>
-          <w:rStyle w:val="CommentReference"/>
-        </w:rPr>
-        <w:annotationRef/>
-      </w:r>
-      <w:r>
-        <w:t>Optimum</w:t>
-      </w:r>
-    </w:p>
-  </w:comment>
-  <w:comment w:id="107" w:author="David Suggett" w:date="2020-10-20T13:06:00Z" w:initials="DS">
-    <w:p>
-      <w:pPr>
-        <w:pStyle w:val="CommentText"/>
-      </w:pPr>
-      <w:r>
-        <w:rPr>
-          <w:rStyle w:val="CommentReference"/>
-        </w:rPr>
-        <w:annotationRef/>
-      </w:r>
-      <w:proofErr w:type="gramStart"/>
-      <w:r>
-        <w:t>I’m</w:t>
-      </w:r>
-      <w:proofErr w:type="gramEnd"/>
-      <w:r>
-        <w:t xml:space="preserve"> assuming: Darling ES, Alvarez-Filip L, Oliver TA, McClanahan TR, </w:t>
-      </w:r>
-      <w:proofErr w:type="spellStart"/>
-      <w:r>
-        <w:t>Côté</w:t>
-      </w:r>
-      <w:proofErr w:type="spellEnd"/>
-      <w:r>
-        <w:t xml:space="preserve"> IM, Bellwood D</w:t>
-      </w:r>
-    </w:p>
-    <w:p>
-      <w:pPr>
-        <w:pStyle w:val="CommentText"/>
-      </w:pPr>
-      <w:r>
-        <w:t>(2012) Evaluating life-history strategies of reef corals from species traits. Ecology Letters 15:1378–1386</w:t>
-      </w:r>
-    </w:p>
-  </w:comment>
-  <w:comment w:id="109" w:author="Cynthia Riginos" w:date="2020-10-19T16:00:00Z" w:initials="CR">
-    <w:p>
-      <w:pPr>
-        <w:pStyle w:val="CommentText"/>
-      </w:pPr>
-      <w:r>
-        <w:rPr>
-          <w:rStyle w:val="CommentReference"/>
-        </w:rPr>
-        <w:annotationRef/>
-      </w:r>
-      <w:r>
-        <w:t xml:space="preserve">Will it for sure? Or </w:t>
-      </w:r>
-      <w:proofErr w:type="gramStart"/>
-      <w:r>
-        <w:t>generally speaking they</w:t>
-      </w:r>
-      <w:proofErr w:type="gramEnd"/>
-      <w:r>
-        <w:t xml:space="preserve"> are correlated? </w:t>
-      </w:r>
-    </w:p>
-  </w:comment>
-  <w:comment w:id="108" w:author="David Suggett" w:date="2020-10-20T12:43:00Z" w:initials="DS">
+  <w:comment w:id="106" w:author="David Suggett" w:date="2020-10-20T12:43:00Z" w:initials="DS">
     <w:p>
       <w:pPr>
         <w:pStyle w:val="CommentText"/>
@@ -5939,7 +5775,7 @@
       </w:pPr>
     </w:p>
   </w:comment>
-  <w:comment w:id="113" w:author="Joshua Madin" w:date="2020-10-15T09:11:00Z" w:initials="JM">
+  <w:comment w:id="111" w:author="Joshua Madin" w:date="2020-10-15T09:11:00Z" w:initials="JM">
     <w:p>
       <w:pPr>
         <w:pStyle w:val="CommentText"/>
@@ -5950,17 +5786,12 @@
         </w:rPr>
         <w:annotationRef/>
       </w:r>
-      <w:proofErr w:type="gramStart"/>
-      <w:r>
-        <w:t>I’ve</w:t>
-      </w:r>
-      <w:proofErr w:type="gramEnd"/>
-      <w:r>
-        <w:t xml:space="preserve"> addressed Madeleine’s point about protection here. This final “dimension” is when protection efforts might also include restoration. </w:t>
+      <w:r>
+        <w:t xml:space="preserve">I’ve addressed Madeleine’s point about protection here. This final “dimension” is when protection efforts might also include restoration. </w:t>
       </w:r>
     </w:p>
   </w:comment>
-  <w:comment w:id="114" w:author="Doropoulos, Christopher (O&amp;A, St. Lucia)" w:date="2020-10-25T11:49:00Z" w:initials="dor078">
+  <w:comment w:id="112" w:author="Doropoulos, Christopher (O&amp;A, St. Lucia)" w:date="2020-10-25T11:49:00Z" w:initials="dor078">
     <w:p>
       <w:pPr>
         <w:pStyle w:val="CommentText"/>
@@ -6021,7 +5852,7 @@
       </w:r>
     </w:p>
   </w:comment>
-  <w:comment w:id="118" w:author="Kate Quigley" w:date="2020-10-11T11:59:00Z" w:initials="KQ">
+  <w:comment w:id="116" w:author="Kate Quigley" w:date="2020-10-11T11:59:00Z" w:initials="KQ">
     <w:p>
       <w:r>
         <w:t>mounding?</w:t>
@@ -6031,7 +5862,7 @@
       </w:r>
     </w:p>
   </w:comment>
-  <w:comment w:id="115" w:author="Madeleine van Oppen" w:date="2020-10-14T08:53:00Z" w:initials="MvO">
+  <w:comment w:id="113" w:author="Madeleine van Oppen" w:date="2020-10-14T08:53:00Z" w:initials="MvO">
     <w:p>
       <w:pPr>
         <w:pStyle w:val="CommentText"/>
@@ -6043,15 +5874,7 @@
         <w:annotationRef/>
       </w:r>
       <w:r>
-        <w:t xml:space="preserve">I </w:t>
-      </w:r>
-      <w:proofErr w:type="gramStart"/>
-      <w:r>
-        <w:t>don’t</w:t>
-      </w:r>
-      <w:proofErr w:type="gramEnd"/>
-      <w:r>
-        <w:t xml:space="preserve"> think this is a good example because it is quite easy to punch out small </w:t>
+        <w:t xml:space="preserve">I don’t think this is a good example because it is quite easy to punch out small </w:t>
       </w:r>
       <w:proofErr w:type="spellStart"/>
       <w:r>
@@ -6063,7 +5886,7 @@
       </w:r>
     </w:p>
   </w:comment>
-  <w:comment w:id="116" w:author="Joshua Madin" w:date="2020-10-15T09:07:00Z" w:initials="JM">
+  <w:comment w:id="114" w:author="Joshua Madin" w:date="2020-10-15T09:07:00Z" w:initials="JM">
     <w:p>
       <w:pPr>
         <w:pStyle w:val="CommentText"/>
@@ -6075,19 +5898,11 @@
         <w:annotationRef/>
       </w:r>
       <w:r>
-        <w:t xml:space="preserve">Just top of my head example, please feel free to choose another. Also, keep in mind that we still </w:t>
-      </w:r>
-      <w:proofErr w:type="gramStart"/>
-      <w:r>
-        <w:t>shouldn’t</w:t>
-      </w:r>
-      <w:proofErr w:type="gramEnd"/>
-      <w:r>
-        <w:t xml:space="preserve"> be to coral specific, and so doesn’t need to be coral. </w:t>
+        <w:t xml:space="preserve">Just top of my head example, please feel free to choose another. Also, keep in mind that we still shouldn’t be to coral specific, and so doesn’t need to be coral. </w:t>
       </w:r>
     </w:p>
   </w:comment>
-  <w:comment w:id="117" w:author="Doropoulos, Christopher (O&amp;A, St. Lucia)" w:date="2020-10-25T11:45:00Z" w:initials="dor078">
+  <w:comment w:id="115" w:author="Doropoulos, Christopher (O&amp;A, St. Lucia)" w:date="2020-10-25T11:45:00Z" w:initials="dor078">
     <w:p>
       <w:pPr>
         <w:pStyle w:val="CommentText"/>
@@ -6171,7 +5986,7 @@
       </w:r>
     </w:p>
   </w:comment>
-  <w:comment w:id="122" w:author="Madeleine van Oppen" w:date="2020-10-14T09:35:00Z" w:initials="MvO">
+  <w:comment w:id="120" w:author="Madeleine van Oppen" w:date="2020-10-14T09:35:00Z" w:initials="MvO">
     <w:p>
       <w:pPr>
         <w:pStyle w:val="CommentText"/>
@@ -6195,7 +6010,7 @@
       </w:r>
     </w:p>
   </w:comment>
-  <w:comment w:id="126" w:author="David Suggett" w:date="2020-10-20T13:08:00Z" w:initials="DS">
+  <w:comment w:id="124" w:author="David Suggett" w:date="2020-10-20T13:08:00Z" w:initials="DS">
     <w:p>
       <w:pPr>
         <w:pStyle w:val="CommentText"/>
@@ -6251,7 +6066,7 @@
       </w:pPr>
     </w:p>
   </w:comment>
-  <w:comment w:id="127" w:author="Madeleine van Oppen" w:date="2020-10-14T09:39:00Z" w:initials="MvO">
+  <w:comment w:id="125" w:author="Madeleine van Oppen" w:date="2020-10-14T09:39:00Z" w:initials="MvO">
     <w:p>
       <w:pPr>
         <w:pStyle w:val="CommentText"/>
@@ -6275,7 +6090,7 @@
       </w:r>
     </w:p>
   </w:comment>
-  <w:comment w:id="128" w:author="Joshua Madin" w:date="2020-10-15T09:28:00Z" w:initials="JM">
+  <w:comment w:id="126" w:author="Joshua Madin" w:date="2020-10-15T09:28:00Z" w:initials="JM">
     <w:p>
       <w:pPr>
         <w:pStyle w:val="CommentText"/>
@@ -6287,40 +6102,32 @@
         <w:annotationRef/>
       </w:r>
       <w:r>
-        <w:t xml:space="preserve">I </w:t>
+        <w:t xml:space="preserve">I don’t know. </w:t>
+      </w:r>
+    </w:p>
+  </w:comment>
+  <w:comment w:id="127" w:author="David Suggett" w:date="2020-10-20T13:14:00Z" w:initials="DS">
+    <w:p>
+      <w:pPr>
+        <w:pStyle w:val="CommentText"/>
+      </w:pPr>
+      <w:r>
+        <w:rPr>
+          <w:rStyle w:val="CommentReference"/>
+        </w:rPr>
+        <w:annotationRef/>
       </w:r>
       <w:proofErr w:type="gramStart"/>
       <w:r>
-        <w:t>don’t</w:t>
+        <w:t>No</w:t>
       </w:r>
       <w:proofErr w:type="gramEnd"/>
       <w:r>
-        <w:t xml:space="preserve"> know. </w:t>
+        <w:t xml:space="preserve"> it doesn't – this is something we should look as Mia’s ranking is probably the best general list we have for the GBR at present.</w:t>
       </w:r>
     </w:p>
   </w:comment>
-  <w:comment w:id="129" w:author="David Suggett" w:date="2020-10-20T13:14:00Z" w:initials="DS">
-    <w:p>
-      <w:pPr>
-        <w:pStyle w:val="CommentText"/>
-      </w:pPr>
-      <w:r>
-        <w:rPr>
-          <w:rStyle w:val="CommentReference"/>
-        </w:rPr>
-        <w:annotationRef/>
-      </w:r>
-      <w:proofErr w:type="gramStart"/>
-      <w:r>
-        <w:t>No</w:t>
-      </w:r>
-      <w:proofErr w:type="gramEnd"/>
-      <w:r>
-        <w:t xml:space="preserve"> it doesn't – this is something we should look as Mia’s ranking is probably the best general list we have for the GBR at present.</w:t>
-      </w:r>
-    </w:p>
-  </w:comment>
-  <w:comment w:id="130" w:author="Doropoulos, Christopher (O&amp;A, St. Lucia)" w:date="2020-10-25T12:02:00Z" w:initials="dor078">
+  <w:comment w:id="128" w:author="Doropoulos, Christopher (O&amp;A, St. Lucia)" w:date="2020-10-25T12:02:00Z" w:initials="dor078">
     <w:p>
       <w:pPr>
         <w:pStyle w:val="CommentText"/>
@@ -6384,7 +6191,7 @@
       </w:r>
     </w:p>
   </w:comment>
-  <w:comment w:id="131" w:author="Joshua Madin" w:date="2020-10-15T11:47:00Z" w:initials="JM">
+  <w:comment w:id="129" w:author="Joshua Madin" w:date="2020-10-15T11:47:00Z" w:initials="JM">
     <w:p>
       <w:pPr>
         <w:pStyle w:val="CommentText"/>
@@ -6396,19 +6203,64 @@
         <w:annotationRef/>
       </w:r>
       <w:r>
-        <w:t xml:space="preserve">Might remove this sentence, as no one </w:t>
+        <w:t>Might remove this sentence, as no one actually says how many; but become a rule of thumb</w:t>
+      </w:r>
+    </w:p>
+  </w:comment>
+  <w:comment w:id="130" w:author="Madeleine van Oppen" w:date="2020-10-14T09:30:00Z" w:initials="MvO">
+    <w:p>
+      <w:pPr>
+        <w:pStyle w:val="CommentText"/>
+      </w:pPr>
+      <w:r>
+        <w:rPr>
+          <w:rStyle w:val="CommentReference"/>
+        </w:rPr>
+        <w:annotationRef/>
+      </w:r>
+      <w:r>
+        <w:t>Do you enter such traits as two traits, max and in width to capture variance?</w:t>
+      </w:r>
+    </w:p>
+  </w:comment>
+  <w:comment w:id="131" w:author="Joshua Madin" w:date="2020-10-15T09:48:00Z" w:initials="JM">
+    <w:p>
+      <w:pPr>
+        <w:pStyle w:val="CommentText"/>
+      </w:pPr>
+      <w:r>
+        <w:rPr>
+          <w:rStyle w:val="CommentReference"/>
+        </w:rPr>
+        <w:annotationRef/>
+      </w:r>
+      <w:r>
+        <w:t>It’s typically reported as an average in monographs. It’s just one number.</w:t>
+      </w:r>
+    </w:p>
+  </w:comment>
+  <w:comment w:id="132" w:author="David Suggett" w:date="2020-10-20T13:16:00Z" w:initials="DS">
+    <w:p>
+      <w:pPr>
+        <w:pStyle w:val="CommentText"/>
+      </w:pPr>
+      <w:r>
+        <w:rPr>
+          <w:rStyle w:val="CommentReference"/>
+        </w:rPr>
+        <w:annotationRef/>
       </w:r>
       <w:proofErr w:type="gramStart"/>
       <w:r>
-        <w:t>actually says</w:t>
+        <w:t>So</w:t>
       </w:r>
       <w:proofErr w:type="gramEnd"/>
       <w:r>
-        <w:t xml:space="preserve"> how many; but become a rule of thumb</w:t>
+        <w:t xml:space="preserve"> are we saying the mean is more important than the range? I see the point of assessing for diversity of life history traits and how that responds to emergent phenotypes across taxa to make species choices, but I wonder whether we should also try to place value on variance within a species?</w:t>
       </w:r>
     </w:p>
   </w:comment>
-  <w:comment w:id="132" w:author="Madeleine van Oppen" w:date="2020-10-14T09:30:00Z" w:initials="MvO">
+  <w:comment w:id="133" w:author="Doropoulos, Christopher (O&amp;A, St. Lucia)" w:date="2020-10-25T12:04:00Z" w:initials="dor078">
     <w:p>
       <w:pPr>
         <w:pStyle w:val="CommentText"/>
@@ -6420,11 +6272,11 @@
         <w:annotationRef/>
       </w:r>
       <w:r>
-        <w:t>Do you enter such traits as two traits, max and in width to capture variance?</w:t>
+        <w:t>I’m a bit surprised to see nothing related to fecundity. Any particular reason(s) for this?</w:t>
       </w:r>
     </w:p>
   </w:comment>
-  <w:comment w:id="133" w:author="Joshua Madin" w:date="2020-10-15T09:48:00Z" w:initials="JM">
+  <w:comment w:id="134" w:author="Madeleine van Oppen" w:date="2020-10-14T09:31:00Z" w:initials="MvO">
     <w:p>
       <w:pPr>
         <w:pStyle w:val="CommentText"/>
@@ -6435,171 +6287,84 @@
         </w:rPr>
         <w:annotationRef/>
       </w:r>
+      <w:r>
+        <w:t>Was the phylogenetic imputation method used? If so, worth stating this</w:t>
+      </w:r>
+    </w:p>
+  </w:comment>
+  <w:comment w:id="135" w:author="Madeleine van Oppen" w:date="2020-10-14T09:41:00Z" w:initials="MvO">
+    <w:p>
+      <w:pPr>
+        <w:pStyle w:val="CommentText"/>
+      </w:pPr>
+      <w:r>
+        <w:rPr>
+          <w:rStyle w:val="CommentReference"/>
+        </w:rPr>
+        <w:annotationRef/>
+      </w:r>
+      <w:r>
+        <w:t>Agree, we really need to think about this and define it well and clearly</w:t>
+      </w:r>
+    </w:p>
+  </w:comment>
+  <w:comment w:id="136" w:author="David Suggett" w:date="2020-10-20T13:22:00Z" w:initials="DS">
+    <w:p>
+      <w:pPr>
+        <w:pStyle w:val="CommentText"/>
+      </w:pPr>
+      <w:r>
+        <w:rPr>
+          <w:rStyle w:val="CommentReference"/>
+        </w:rPr>
+        <w:annotationRef/>
+      </w:r>
+      <w:r>
+        <w:t>Yep, been thinking more about this and I’m assuming that this is about the practicalities again (e.g.</w:t>
+      </w:r>
       <w:proofErr w:type="gramStart"/>
       <w:r>
-        <w:t>It’s</w:t>
+        <w:t>) .</w:t>
       </w:r>
       <w:proofErr w:type="gramEnd"/>
       <w:r>
-        <w:t xml:space="preserve"> typically reported as an average in monographs. </w:t>
-      </w:r>
-      <w:proofErr w:type="gramStart"/>
-      <w:r>
-        <w:t>It’s</w:t>
-      </w:r>
-      <w:proofErr w:type="gramEnd"/>
-      <w:r>
-        <w:t xml:space="preserve"> just one number.</w:t>
+        <w:t xml:space="preserve"> Obviously these issues may be secondary if the specific restoration goal is requires working on “difficult” species? In this case are we saying that growth form is a correlate for other ‘practical’ aspects (handling stress, ease of fragmentation, space competitor etc.)? I think it just comes back to </w:t>
+      </w:r>
+      <w:proofErr w:type="spellStart"/>
+      <w:r>
+        <w:t>deifninbg</w:t>
+      </w:r>
+      <w:proofErr w:type="spellEnd"/>
+      <w:r>
+        <w:t xml:space="preserve"> what we want this </w:t>
+      </w:r>
+      <w:proofErr w:type="spellStart"/>
+      <w:r>
+        <w:t>seciotn</w:t>
+      </w:r>
+      <w:proofErr w:type="spellEnd"/>
+      <w:r>
+        <w:t xml:space="preserve"> </w:t>
+      </w:r>
+      <w:proofErr w:type="spellStart"/>
+      <w:r>
+        <w:t>ot</w:t>
+      </w:r>
+      <w:proofErr w:type="spellEnd"/>
+      <w:r>
+        <w:t xml:space="preserve"> be and whether we rely on proxies or rank specific factors based on </w:t>
+      </w:r>
+      <w:proofErr w:type="spellStart"/>
+      <w:r>
+        <w:t>knlwedge</w:t>
+      </w:r>
+      <w:proofErr w:type="spellEnd"/>
+      <w:r>
+        <w:t xml:space="preserve">?  </w:t>
       </w:r>
     </w:p>
   </w:comment>
-  <w:comment w:id="134" w:author="David Suggett" w:date="2020-10-20T13:16:00Z" w:initials="DS">
-    <w:p>
-      <w:pPr>
-        <w:pStyle w:val="CommentText"/>
-      </w:pPr>
-      <w:r>
-        <w:rPr>
-          <w:rStyle w:val="CommentReference"/>
-        </w:rPr>
-        <w:annotationRef/>
-      </w:r>
-      <w:proofErr w:type="gramStart"/>
-      <w:r>
-        <w:t>So</w:t>
-      </w:r>
-      <w:proofErr w:type="gramEnd"/>
-      <w:r>
-        <w:t xml:space="preserve"> are we saying the mean is more important than the range? I see the point of assessing for diversity of life history traits and how that responds to emergent phenotypes across taxa to make species choices, but I wonder whether we should also try to place value on variance within a species?</w:t>
-      </w:r>
-    </w:p>
-  </w:comment>
-  <w:comment w:id="135" w:author="Doropoulos, Christopher (O&amp;A, St. Lucia)" w:date="2020-10-25T12:04:00Z" w:initials="dor078">
-    <w:p>
-      <w:pPr>
-        <w:pStyle w:val="CommentText"/>
-      </w:pPr>
-      <w:r>
-        <w:rPr>
-          <w:rStyle w:val="CommentReference"/>
-        </w:rPr>
-        <w:annotationRef/>
-      </w:r>
-      <w:proofErr w:type="gramStart"/>
-      <w:r>
-        <w:t>I’m</w:t>
-      </w:r>
-      <w:proofErr w:type="gramEnd"/>
-      <w:r>
-        <w:t xml:space="preserve"> a bit surprised to see nothing related to fecundity. Any </w:t>
-      </w:r>
-      <w:proofErr w:type="gramStart"/>
-      <w:r>
-        <w:t>particular reason(s)</w:t>
-      </w:r>
-      <w:proofErr w:type="gramEnd"/>
-      <w:r>
-        <w:t xml:space="preserve"> for this?</w:t>
-      </w:r>
-    </w:p>
-  </w:comment>
-  <w:comment w:id="136" w:author="Madeleine van Oppen" w:date="2020-10-14T09:31:00Z" w:initials="MvO">
-    <w:p>
-      <w:pPr>
-        <w:pStyle w:val="CommentText"/>
-      </w:pPr>
-      <w:r>
-        <w:rPr>
-          <w:rStyle w:val="CommentReference"/>
-        </w:rPr>
-        <w:annotationRef/>
-      </w:r>
-      <w:r>
-        <w:t>Was the phylogenetic imputation method used? If so, worth stating this</w:t>
-      </w:r>
-    </w:p>
-  </w:comment>
-  <w:comment w:id="137" w:author="Madeleine van Oppen" w:date="2020-10-14T09:41:00Z" w:initials="MvO">
-    <w:p>
-      <w:pPr>
-        <w:pStyle w:val="CommentText"/>
-      </w:pPr>
-      <w:r>
-        <w:rPr>
-          <w:rStyle w:val="CommentReference"/>
-        </w:rPr>
-        <w:annotationRef/>
-      </w:r>
-      <w:r>
-        <w:t>Agree, we really need to think about this and define it well and clearly</w:t>
-      </w:r>
-    </w:p>
-  </w:comment>
-  <w:comment w:id="138" w:author="David Suggett" w:date="2020-10-20T13:22:00Z" w:initials="DS">
-    <w:p>
-      <w:pPr>
-        <w:pStyle w:val="CommentText"/>
-      </w:pPr>
-      <w:r>
-        <w:rPr>
-          <w:rStyle w:val="CommentReference"/>
-        </w:rPr>
-        <w:annotationRef/>
-      </w:r>
-      <w:r>
-        <w:t>Yep, been thinking more about this and I’m assuming that this is about the practicalities again (e.g.</w:t>
-      </w:r>
-      <w:proofErr w:type="gramStart"/>
-      <w:r>
-        <w:t>) .</w:t>
-      </w:r>
-      <w:proofErr w:type="gramEnd"/>
-      <w:r>
-        <w:t xml:space="preserve"> </w:t>
-      </w:r>
-      <w:proofErr w:type="gramStart"/>
-      <w:r>
-        <w:t>Obviously</w:t>
-      </w:r>
-      <w:proofErr w:type="gramEnd"/>
-      <w:r>
-        <w:t xml:space="preserve"> these issues may be secondary if the specific restoration goal is requires working on “difficult” species? In this case are we saying that growth form is a correlate for other ‘practical’ aspects (handling stress, ease of fragmentation, space competitor etc.)? I think it just comes back to </w:t>
-      </w:r>
-      <w:proofErr w:type="spellStart"/>
-      <w:r>
-        <w:t>deifninbg</w:t>
-      </w:r>
-      <w:proofErr w:type="spellEnd"/>
-      <w:r>
-        <w:t xml:space="preserve"> what we want this </w:t>
-      </w:r>
-      <w:proofErr w:type="spellStart"/>
-      <w:r>
-        <w:t>seciotn</w:t>
-      </w:r>
-      <w:proofErr w:type="spellEnd"/>
-      <w:r>
-        <w:t xml:space="preserve"> </w:t>
-      </w:r>
-      <w:proofErr w:type="spellStart"/>
-      <w:r>
-        <w:t>ot</w:t>
-      </w:r>
-      <w:proofErr w:type="spellEnd"/>
-      <w:r>
-        <w:t xml:space="preserve"> be and whether we rely on proxies or rank specific factors based on </w:t>
-      </w:r>
-      <w:proofErr w:type="spellStart"/>
-      <w:r>
-        <w:t>knlwedge</w:t>
-      </w:r>
-      <w:proofErr w:type="spellEnd"/>
-      <w:r>
-        <w:t xml:space="preserve">?  </w:t>
-      </w:r>
-    </w:p>
-  </w:comment>
-  <w:comment w:id="139" w:author="Doropoulos, Christopher (O&amp;A, St. Lucia)" w:date="2020-10-25T12:14:00Z" w:initials="dor078">
+  <w:comment w:id="137" w:author="Doropoulos, Christopher (O&amp;A, St. Lucia)" w:date="2020-10-25T12:14:00Z" w:initials="dor078">
     <w:p>
       <w:pPr>
         <w:pStyle w:val="CommentText"/>
@@ -6711,7 +6476,7 @@
       </w:hyperlink>
     </w:p>
   </w:comment>
-  <w:comment w:id="140" w:author="Doropoulos, Christopher (O&amp;A, St. Lucia)" w:date="2020-10-25T12:08:00Z" w:initials="dor078">
+  <w:comment w:id="138" w:author="Doropoulos, Christopher (O&amp;A, St. Lucia)" w:date="2020-10-25T12:08:00Z" w:initials="dor078">
     <w:p>
       <w:pPr>
         <w:pStyle w:val="CommentText"/>
@@ -6752,16 +6517,19 @@
         <w:pStyle w:val="CommentText"/>
       </w:pPr>
       <w:r>
-        <w:t>- something to represent environmental stress resistance / breadth (different to geographical spread) – e.g. data available for abundance in multiple habitats/depths</w:t>
+        <w:t xml:space="preserve">- something to represent environmental stress resistance / breadth (different to geographical spread) – </w:t>
       </w:r>
       <w:proofErr w:type="gramStart"/>
       <w:r>
-        <w:t>…..?</w:t>
+        <w:t>e.g.</w:t>
       </w:r>
       <w:proofErr w:type="gramEnd"/>
+      <w:r>
+        <w:t xml:space="preserve"> data available for abundance in multiple habitats/depths…..?</w:t>
+      </w:r>
     </w:p>
   </w:comment>
-  <w:comment w:id="141" w:author="Doropoulos, Christopher (O&amp;A, St. Lucia)" w:date="2020-10-25T12:33:00Z" w:initials="dor078">
+  <w:comment w:id="139" w:author="Doropoulos, Christopher (O&amp;A, St. Lucia)" w:date="2020-10-25T12:33:00Z" w:initials="dor078">
     <w:p>
       <w:pPr>
         <w:pStyle w:val="CommentText"/>
@@ -6788,7 +6556,7 @@
       </w:r>
     </w:p>
   </w:comment>
-  <w:comment w:id="143" w:author="Doropoulos, Christopher (O&amp;A, St. Lucia)" w:date="2020-10-25T12:46:00Z" w:initials="dor078">
+  <w:comment w:id="141" w:author="Doropoulos, Christopher (O&amp;A, St. Lucia)" w:date="2020-10-25T12:46:00Z" w:initials="dor078">
     <w:p>
       <w:pPr>
         <w:pStyle w:val="CommentText"/>
@@ -6804,7 +6572,7 @@
       </w:r>
     </w:p>
   </w:comment>
-  <w:comment w:id="144" w:author="Doropoulos, Christopher (O&amp;A, St. Lucia)" w:date="2020-10-25T12:48:00Z" w:initials="dor078">
+  <w:comment w:id="142" w:author="Doropoulos, Christopher (O&amp;A, St. Lucia)" w:date="2020-10-25T12:48:00Z" w:initials="dor078">
     <w:p>
       <w:pPr>
         <w:pStyle w:val="CommentText"/>
@@ -6838,7 +6606,7 @@
       </w:r>
     </w:p>
   </w:comment>
-  <w:comment w:id="145" w:author="Kate Quigley" w:date="2020-10-11T12:40:00Z" w:initials="KQ">
+  <w:comment w:id="143" w:author="Kate Quigley" w:date="2020-10-11T12:40:00Z" w:initials="KQ">
     <w:p>
       <w:r>
         <w:t xml:space="preserve">where these on the table anyways? good to </w:t>
@@ -6856,53 +6624,37 @@
       </w:r>
     </w:p>
   </w:comment>
-  <w:comment w:id="147" w:author="Kate Quigley" w:date="2020-10-11T12:47:00Z" w:initials="KQ">
-    <w:p>
-      <w:r>
-        <w:t xml:space="preserve">I really like this figure. I like how not having species listed along in "white" boxes shows that they "dropped out" of the list. Could we add </w:t>
+  <w:comment w:id="145" w:author="Kate Quigley" w:date="2020-10-11T12:47:00Z" w:initials="KQ">
+    <w:p>
+      <w:r>
+        <w:t>I really like this figure. I like how not having species listed along in "white" boxes shows that they "dropped out" of the list. Could we add some kind of certainty value for this so that cells are also given a value (more like a heatmap?)</w:t>
+      </w:r>
+      <w:r>
+        <w:annotationRef/>
+      </w:r>
+    </w:p>
+  </w:comment>
+  <w:comment w:id="146" w:author="Joshua Madin" w:date="2020-10-15T11:09:00Z" w:initials="JM">
+    <w:p>
+      <w:pPr>
+        <w:pStyle w:val="CommentText"/>
+      </w:pPr>
+      <w:r>
+        <w:rPr>
+          <w:rStyle w:val="CommentReference"/>
+        </w:rPr>
+        <w:annotationRef/>
+      </w:r>
+      <w:r>
+        <w:t xml:space="preserve">Nice idea. It would be complicated, because this is an iterative process, and so values change as the species list shrinks towards the final 20. And </w:t>
       </w:r>
       <w:proofErr w:type="gramStart"/>
       <w:r>
-        <w:t>some kind of certainty</w:t>
+        <w:t>so</w:t>
       </w:r>
       <w:proofErr w:type="gramEnd"/>
       <w:r>
-        <w:t xml:space="preserve"> value for this so that cells are also given a value (more like a heatmap?)</w:t>
-      </w:r>
-      <w:r>
-        <w:annotationRef/>
-      </w:r>
-    </w:p>
-  </w:comment>
-  <w:comment w:id="148" w:author="Joshua Madin" w:date="2020-10-15T11:09:00Z" w:initials="JM">
-    <w:p>
-      <w:pPr>
-        <w:pStyle w:val="CommentText"/>
-      </w:pPr>
-      <w:r>
-        <w:rPr>
-          <w:rStyle w:val="CommentReference"/>
-        </w:rPr>
-        <w:annotationRef/>
-      </w:r>
-      <w:r>
-        <w:t xml:space="preserve">Nice idea. It would be complicated, because this is an iterative process, and so values change as the species list shrinks towards the final 20. And </w:t>
-      </w:r>
-      <w:proofErr w:type="gramStart"/>
-      <w:r>
-        <w:t>so</w:t>
-      </w:r>
-      <w:proofErr w:type="gramEnd"/>
-      <w:r>
-        <w:t xml:space="preserve"> we’d need to somehow store a species value just before it’s dropped. I’ll leave for </w:t>
-      </w:r>
-      <w:proofErr w:type="gramStart"/>
-      <w:r>
-        <w:t>not, but</w:t>
-      </w:r>
-      <w:proofErr w:type="gramEnd"/>
-      <w:r>
-        <w:t xml:space="preserve"> will think about how to include. </w:t>
+        <w:t xml:space="preserve"> we’d need to somehow store a species value just before it’s dropped. I’ll leave for not, but will think about how to include. </w:t>
       </w:r>
     </w:p>
   </w:comment>
@@ -6923,8 +6675,6 @@
   <w15:commentEx w15:paraId="7270FC43" w15:done="0"/>
   <w15:commentEx w15:paraId="73684644" w15:done="0"/>
   <w15:commentEx w15:paraId="21CDCBE3" w15:done="0"/>
-  <w15:commentEx w15:paraId="71E88507" w15:done="0"/>
-  <w15:commentEx w15:paraId="5ACCF140" w15:paraIdParent="71E88507" w15:done="0"/>
   <w15:commentEx w15:paraId="247B3BAF" w15:done="0"/>
   <w15:commentEx w15:paraId="583BA4F3" w15:done="0"/>
   <w15:commentEx w15:paraId="4AB4EF88" w15:done="0"/>
@@ -6980,7 +6730,6 @@
   <w16cex:commentExtensible w16cex:durableId="23383412" w16cex:dateUtc="2020-10-19T05:49:00Z"/>
   <w16cex:commentExtensible w16cex:durableId="2332B828" w16cex:dateUtc="2020-10-15T21:59:00Z"/>
   <w16cex:commentExtensible w16cex:durableId="20110402" w16cex:dateUtc="2020-10-11T01:42:00Z"/>
-  <w16cex:commentExtensible w16cex:durableId="2332C833" w16cex:dateUtc="2020-10-15T23:08:00Z"/>
   <w16cex:commentExtensible w16cex:durableId="2338384E" w16cex:dateUtc="2020-10-19T06:07:00Z"/>
   <w16cex:commentExtensible w16cex:durableId="6EDCDF0C" w16cex:dateUtc="2020-10-11T01:54:00Z"/>
   <w16cex:commentExtensible w16cex:durableId="23328CD9" w16cex:dateUtc="2020-10-15T18:54:00Z"/>
@@ -7013,8 +6762,6 @@
   <w16cid:commentId w16cid:paraId="7270FC43" w16cid:durableId="23395489"/>
   <w16cid:commentId w16cid:paraId="73684644" w16cid:durableId="233955C1"/>
   <w16cid:commentId w16cid:paraId="21CDCBE3" w16cid:durableId="20110402"/>
-  <w16cid:commentId w16cid:paraId="71E88507" w16cid:durableId="23313819"/>
-  <w16cid:commentId w16cid:paraId="5ACCF140" w16cid:durableId="2332C833"/>
   <w16cid:commentId w16cid:paraId="247B3BAF" w16cid:durableId="23313885"/>
   <w16cid:commentId w16cid:paraId="583BA4F3" w16cid:durableId="233953EE"/>
   <w16cid:commentId w16cid:paraId="4AB4EF88" w16cid:durableId="233FDB65"/>
@@ -7099,6 +6846,11 @@
         <w:docPartUnique/>
       </w:docPartObj>
     </w:sdtPr>
+    <w:sdtEndPr>
+      <w:rPr>
+        <w:rStyle w:val="PageNumber"/>
+      </w:rPr>
+    </w:sdtEndPr>
     <w:sdtContent>
       <w:p>
         <w:pPr>
@@ -7150,6 +6902,11 @@
         <w:docPartUnique/>
       </w:docPartObj>
     </w:sdtPr>
+    <w:sdtEndPr>
+      <w:rPr>
+        <w:rStyle w:val="PageNumber"/>
+      </w:rPr>
+    </w:sdtEndPr>
     <w:sdtContent>
       <w:p>
         <w:pPr>
@@ -8490,21 +8247,6 @@
 </file>
 
 <file path=customXml/item1.xml><?xml version="1.0" encoding="utf-8"?>
-<p:properties xmlns:p="http://schemas.microsoft.com/office/2006/metadata/properties" xmlns:xsi="http://www.w3.org/2001/XMLSchema-instance" xmlns:pc="http://schemas.microsoft.com/office/infopath/2007/PartnerControls">
-  <documentManagement/>
-</p:properties>
-</file>
-
-<file path=customXml/item2.xml><?xml version="1.0" encoding="utf-8"?>
-<?mso-contentType ?>
-<FormTemplates xmlns="http://schemas.microsoft.com/sharepoint/v3/contenttype/forms">
-  <Display>DocumentLibraryForm</Display>
-  <Edit>DocumentLibraryForm</Edit>
-  <New>DocumentLibraryForm</New>
-</FormTemplates>
-</file>
-
-<file path=customXml/item3.xml><?xml version="1.0" encoding="utf-8"?>
 <ct:contentTypeSchema xmlns:ct="http://schemas.microsoft.com/office/2006/metadata/contentType" xmlns:ma="http://schemas.microsoft.com/office/2006/metadata/properties/metaAttributes" ct:_="" ma:_="" ma:contentTypeName="Document" ma:contentTypeID="0x01010061D79850833F7F449B5A082FE6D08F09" ma:contentTypeVersion="6" ma:contentTypeDescription="Create a new document." ma:contentTypeScope="" ma:versionID="fd7285474cc24344585705d81b29dc41">
   <xsd:schema xmlns:xsd="http://www.w3.org/2001/XMLSchema" xmlns:xs="http://www.w3.org/2001/XMLSchema" xmlns:p="http://schemas.microsoft.com/office/2006/metadata/properties" xmlns:ns2="686ce4c6-7a61-40a2-b13c-bb0bc617e9c4" xmlns:ns3="1456160c-bac7-4948-a5a2-faeadff60366" targetNamespace="http://schemas.microsoft.com/office/2006/metadata/properties" ma:root="true" ma:fieldsID="d37013fc5d10d4d9153653b44d1fe366" ns2:_="" ns3:_="">
     <xsd:import namespace="686ce4c6-7a61-40a2-b13c-bb0bc617e9c4"/>
@@ -8683,24 +8425,22 @@
 </ct:contentTypeSchema>
 </file>
 
-<file path=customXml/itemProps1.xml><?xml version="1.0" encoding="utf-8"?>
-<ds:datastoreItem xmlns:ds="http://schemas.openxmlformats.org/officeDocument/2006/customXml" ds:itemID="{339CEF4C-5762-490A-B636-30C71C75E951}">
-  <ds:schemaRefs>
-    <ds:schemaRef ds:uri="http://schemas.microsoft.com/office/2006/metadata/properties"/>
-    <ds:schemaRef ds:uri="http://schemas.microsoft.com/office/infopath/2007/PartnerControls"/>
-  </ds:schemaRefs>
-</ds:datastoreItem>
+<file path=customXml/item2.xml><?xml version="1.0" encoding="utf-8"?>
+<?mso-contentType ?>
+<FormTemplates xmlns="http://schemas.microsoft.com/sharepoint/v3/contenttype/forms">
+  <Display>DocumentLibraryForm</Display>
+  <Edit>DocumentLibraryForm</Edit>
+  <New>DocumentLibraryForm</New>
+</FormTemplates>
 </file>
 
-<file path=customXml/itemProps2.xml><?xml version="1.0" encoding="utf-8"?>
-<ds:datastoreItem xmlns:ds="http://schemas.openxmlformats.org/officeDocument/2006/customXml" ds:itemID="{9D6680A8-C3BE-4E64-AA05-8A7B1A406218}">
-  <ds:schemaRefs>
-    <ds:schemaRef ds:uri="http://schemas.microsoft.com/sharepoint/v3/contenttype/forms"/>
-  </ds:schemaRefs>
-</ds:datastoreItem>
+<file path=customXml/item3.xml><?xml version="1.0" encoding="utf-8"?>
+<p:properties xmlns:p="http://schemas.microsoft.com/office/2006/metadata/properties" xmlns:xsi="http://www.w3.org/2001/XMLSchema-instance" xmlns:pc="http://schemas.microsoft.com/office/infopath/2007/PartnerControls">
+  <documentManagement/>
+</p:properties>
 </file>
 
-<file path=customXml/itemProps3.xml><?xml version="1.0" encoding="utf-8"?>
+<file path=customXml/itemProps1.xml><?xml version="1.0" encoding="utf-8"?>
 <ds:datastoreItem xmlns:ds="http://schemas.openxmlformats.org/officeDocument/2006/customXml" ds:itemID="{3BBCD4AB-9918-4758-B09A-352E134D9353}">
   <ds:schemaRefs>
     <ds:schemaRef ds:uri="http://schemas.microsoft.com/office/2006/metadata/contentType"/>
@@ -8717,4 +8457,21 @@
     <ds:schemaRef ds:uri="http://schemas.microsoft.com/internal/obd"/>
   </ds:schemaRefs>
 </ds:datastoreItem>
+</file>
+
+<file path=customXml/itemProps2.xml><?xml version="1.0" encoding="utf-8"?>
+<ds:datastoreItem xmlns:ds="http://schemas.openxmlformats.org/officeDocument/2006/customXml" ds:itemID="{9D6680A8-C3BE-4E64-AA05-8A7B1A406218}">
+  <ds:schemaRefs>
+    <ds:schemaRef ds:uri="http://schemas.microsoft.com/sharepoint/v3/contenttype/forms"/>
+  </ds:schemaRefs>
+</ds:datastoreItem>
+</file>
+
+<file path=customXml/itemProps3.xml><?xml version="1.0" encoding="utf-8"?>
+<ds:datastoreItem xmlns:ds="http://schemas.openxmlformats.org/officeDocument/2006/customXml" ds:itemID="{339CEF4C-5762-490A-B636-30C71C75E951}">
+  <ds:schemaRefs>
+    <ds:schemaRef ds:uri="http://schemas.microsoft.com/office/2006/metadata/properties"/>
+    <ds:schemaRef ds:uri="http://schemas.microsoft.com/office/infopath/2007/PartnerControls"/>
+  </ds:schemaRefs>
+</ds:datastoreItem>
 </file>
</xml_diff>